<commit_message>
work of may 14 by wei
</commit_message>
<xml_diff>
--- a/documents/Online File Management Proposal.docx
+++ b/documents/Online File Management Proposal.docx
@@ -1,6 +1,6 @@
 
 <file path=word/document.xml><?xml version="1.0" encoding="utf-8"?>
-<w:document xmlns:wpc="http://schemas.microsoft.com/office/word/2010/wordprocessingCanvas" xmlns:mc="http://schemas.openxmlformats.org/markup-compatibility/2006" xmlns:o="urn:schemas-microsoft-com:office:office" xmlns:r="http://schemas.openxmlformats.org/officeDocument/2006/relationships" xmlns:m="http://schemas.openxmlformats.org/officeDocument/2006/math" xmlns:v="urn:schemas-microsoft-com:vml" xmlns:wp14="http://schemas.microsoft.com/office/word/2010/wordprocessingDrawing" xmlns:wp="http://schemas.openxmlformats.org/drawingml/2006/wordprocessingDrawing" xmlns:w10="urn:schemas-microsoft-com:office:word" xmlns:w="http://schemas.openxmlformats.org/wordprocessingml/2006/main" xmlns:w14="http://schemas.microsoft.com/office/word/2010/wordml" xmlns:w15="http://schemas.microsoft.com/office/word/2012/wordml" xmlns:wpg="http://schemas.microsoft.com/office/word/2010/wordprocessingGroup" xmlns:wpi="http://schemas.microsoft.com/office/word/2010/wordprocessingInk" xmlns:wne="http://schemas.microsoft.com/office/word/2006/wordml" xmlns:wps="http://schemas.microsoft.com/office/word/2010/wordprocessingShape" mc:Ignorable="w14 w15 wp14">
+<w:document xmlns:wpc="http://schemas.microsoft.com/office/word/2010/wordprocessingCanvas" xmlns:mc="http://schemas.openxmlformats.org/markup-compatibility/2006" xmlns:o="urn:schemas-microsoft-com:office:office" xmlns:r="http://schemas.openxmlformats.org/officeDocument/2006/relationships" xmlns:m="http://schemas.openxmlformats.org/officeDocument/2006/math" xmlns:v="urn:schemas-microsoft-com:vml" xmlns:wp14="http://schemas.microsoft.com/office/word/2010/wordprocessingDrawing" xmlns:wp="http://schemas.openxmlformats.org/drawingml/2006/wordprocessingDrawing" xmlns:w10="urn:schemas-microsoft-com:office:word" xmlns:w="http://schemas.openxmlformats.org/wordprocessingml/2006/main" xmlns:w14="http://schemas.microsoft.com/office/word/2010/wordml" xmlns:wpg="http://schemas.microsoft.com/office/word/2010/wordprocessingGroup" xmlns:wpi="http://schemas.microsoft.com/office/word/2010/wordprocessingInk" xmlns:wne="http://schemas.microsoft.com/office/word/2006/wordml" xmlns:wps="http://schemas.microsoft.com/office/word/2010/wordprocessingShape" mc:Ignorable="w14 wp14">
   <w:body>
     <w:p/>
     <w:p/>
@@ -123,19 +123,19 @@
           <w:sz w:val="36"/>
           <w:szCs w:val="36"/>
         </w:rPr>
-        <w:t xml:space="preserve">Team Members: Wei and </w:t>
-      </w:r>
-      <w:proofErr w:type="spellStart"/>
-      <w:r>
+        <w:t>Team Members: Wei and Yas</w:t>
+      </w:r>
+    </w:p>
+    <w:p>
+      <w:pPr>
+        <w:jc w:val="center"/>
         <w:rPr>
           <w:rFonts w:ascii="Times New Roman" w:hAnsi="Times New Roman" w:cs="Times New Roman"/>
           <w:b/>
           <w:sz w:val="36"/>
           <w:szCs w:val="36"/>
         </w:rPr>
-        <w:t>Yas</w:t>
-      </w:r>
-      <w:proofErr w:type="spellEnd"/>
+      </w:pPr>
     </w:p>
     <w:p>
       <w:pPr>
@@ -172,17 +172,604 @@
     </w:p>
     <w:p>
       <w:pPr>
+        <w:ind w:firstLine="720"/>
+        <w:jc w:val="both"/>
+        <w:rPr>
+          <w:rFonts w:ascii="Times New Roman" w:hAnsi="Times New Roman" w:cs="Times New Roman"/>
+          <w:sz w:val="24"/>
+          <w:szCs w:val="24"/>
+          <w:shd w:val="clear" w:color="auto" w:fill="FFFFFF"/>
+        </w:rPr>
+      </w:pPr>
+    </w:p>
+    <w:p>
+      <w:pPr>
+        <w:ind w:firstLine="720"/>
+        <w:jc w:val="both"/>
+        <w:rPr>
+          <w:rFonts w:ascii="Times New Roman" w:hAnsi="Times New Roman" w:cs="Times New Roman"/>
+          <w:sz w:val="24"/>
+          <w:szCs w:val="24"/>
+          <w:shd w:val="clear" w:color="auto" w:fill="FFFFFF"/>
+        </w:rPr>
+      </w:pPr>
+      <w:r>
+        <w:rPr>
+          <w:rFonts w:ascii="Times New Roman" w:hAnsi="Times New Roman" w:cs="Times New Roman"/>
+          <w:sz w:val="24"/>
+          <w:szCs w:val="24"/>
+          <w:shd w:val="clear" w:color="auto" w:fill="FFFFFF"/>
+        </w:rPr>
+        <w:t>A</w:t>
+      </w:r>
+      <w:r>
+        <w:rPr>
+          <w:rStyle w:val="apple-converted-space"/>
+          <w:rFonts w:ascii="Times New Roman" w:hAnsi="Times New Roman" w:cs="Times New Roman"/>
+          <w:sz w:val="24"/>
+          <w:szCs w:val="24"/>
+          <w:shd w:val="clear" w:color="auto" w:fill="FFFFFF"/>
+        </w:rPr>
+        <w:t> </w:t>
+      </w:r>
+      <w:r>
+        <w:rPr>
+          <w:rStyle w:val="Emphasis"/>
+          <w:rFonts w:ascii="Times New Roman" w:hAnsi="Times New Roman" w:cs="Times New Roman"/>
+          <w:bCs/>
+          <w:i w:val="0"/>
+          <w:iCs w:val="0"/>
+          <w:sz w:val="24"/>
+          <w:szCs w:val="24"/>
+          <w:shd w:val="clear" w:color="auto" w:fill="FFFFFF"/>
+        </w:rPr>
+        <w:t>file manage</w:t>
+      </w:r>
+      <w:r>
+        <w:rPr>
+          <w:rStyle w:val="Emphasis"/>
+          <w:rFonts w:ascii="Times New Roman" w:hAnsi="Times New Roman" w:cs="Times New Roman"/>
+          <w:bCs/>
+          <w:i w:val="0"/>
+          <w:iCs w:val="0"/>
+          <w:sz w:val="24"/>
+          <w:szCs w:val="24"/>
+          <w:shd w:val="clear" w:color="auto" w:fill="FFFFFF"/>
+        </w:rPr>
+        <w:t xml:space="preserve">ment system is a </w:t>
+      </w:r>
+      <w:r>
+        <w:rPr>
+          <w:rFonts w:ascii="Times New Roman" w:hAnsi="Times New Roman" w:cs="Times New Roman"/>
+          <w:sz w:val="24"/>
+          <w:szCs w:val="24"/>
+          <w:shd w:val="clear" w:color="auto" w:fill="FFFFFF"/>
+        </w:rPr>
+        <w:t>computer program that provides a user interface to manage</w:t>
+      </w:r>
+      <w:r>
+        <w:rPr>
+          <w:rStyle w:val="apple-converted-space"/>
+          <w:rFonts w:ascii="Times New Roman" w:hAnsi="Times New Roman" w:cs="Times New Roman"/>
+          <w:sz w:val="24"/>
+          <w:szCs w:val="24"/>
+          <w:shd w:val="clear" w:color="auto" w:fill="FFFFFF"/>
+        </w:rPr>
+        <w:t> </w:t>
+      </w:r>
+      <w:r>
+        <w:rPr>
+          <w:rStyle w:val="Emphasis"/>
+          <w:rFonts w:ascii="Times New Roman" w:hAnsi="Times New Roman" w:cs="Times New Roman"/>
+          <w:bCs/>
+          <w:i w:val="0"/>
+          <w:iCs w:val="0"/>
+          <w:sz w:val="24"/>
+          <w:szCs w:val="24"/>
+          <w:shd w:val="clear" w:color="auto" w:fill="FFFFFF"/>
+        </w:rPr>
+        <w:t>files</w:t>
+      </w:r>
+      <w:r>
+        <w:rPr>
+          <w:rStyle w:val="Emphasis"/>
+          <w:rFonts w:ascii="Times New Roman" w:hAnsi="Times New Roman" w:cs="Times New Roman"/>
+          <w:bCs/>
+          <w:i w:val="0"/>
+          <w:iCs w:val="0"/>
+          <w:sz w:val="24"/>
+          <w:szCs w:val="24"/>
+          <w:shd w:val="clear" w:color="auto" w:fill="FFFFFF"/>
+        </w:rPr>
+        <w:t xml:space="preserve"> </w:t>
+      </w:r>
+      <w:r>
+        <w:rPr>
+          <w:rFonts w:ascii="Times New Roman" w:hAnsi="Times New Roman" w:cs="Times New Roman"/>
+          <w:sz w:val="24"/>
+          <w:szCs w:val="24"/>
+          <w:shd w:val="clear" w:color="auto" w:fill="FFFFFF"/>
+        </w:rPr>
+        <w:t>and folders. Some</w:t>
+      </w:r>
+      <w:r>
+        <w:rPr>
+          <w:rStyle w:val="apple-converted-space"/>
+          <w:rFonts w:ascii="Times New Roman" w:hAnsi="Times New Roman" w:cs="Times New Roman"/>
+          <w:sz w:val="24"/>
+          <w:szCs w:val="24"/>
+          <w:shd w:val="clear" w:color="auto" w:fill="FFFFFF"/>
+        </w:rPr>
+        <w:t> </w:t>
+      </w:r>
+      <w:r>
+        <w:rPr>
+          <w:rStyle w:val="Emphasis"/>
+          <w:rFonts w:ascii="Times New Roman" w:hAnsi="Times New Roman" w:cs="Times New Roman"/>
+          <w:bCs/>
+          <w:i w:val="0"/>
+          <w:iCs w:val="0"/>
+          <w:sz w:val="24"/>
+          <w:szCs w:val="24"/>
+          <w:shd w:val="clear" w:color="auto" w:fill="FFFFFF"/>
+        </w:rPr>
+        <w:t>file</w:t>
+      </w:r>
+      <w:r>
+        <w:rPr>
+          <w:rStyle w:val="apple-converted-space"/>
+          <w:rFonts w:ascii="Times New Roman" w:hAnsi="Times New Roman" w:cs="Times New Roman"/>
+          <w:sz w:val="24"/>
+          <w:szCs w:val="24"/>
+          <w:shd w:val="clear" w:color="auto" w:fill="FFFFFF"/>
+        </w:rPr>
+        <w:t> </w:t>
+      </w:r>
+      <w:r>
+        <w:rPr>
+          <w:rFonts w:ascii="Times New Roman" w:hAnsi="Times New Roman" w:cs="Times New Roman"/>
+          <w:sz w:val="24"/>
+          <w:szCs w:val="24"/>
+          <w:shd w:val="clear" w:color="auto" w:fill="FFFFFF"/>
+        </w:rPr>
+        <w:t>management system</w:t>
+      </w:r>
+      <w:r>
+        <w:rPr>
+          <w:rFonts w:ascii="Times New Roman" w:hAnsi="Times New Roman" w:cs="Times New Roman"/>
+          <w:sz w:val="24"/>
+          <w:szCs w:val="24"/>
+          <w:shd w:val="clear" w:color="auto" w:fill="FFFFFF"/>
+        </w:rPr>
+        <w:t>s provide network connectivity via protocols, such as FTP, NFS, SMB or WebDAV.</w:t>
+      </w:r>
+    </w:p>
+    <w:p>
+      <w:pPr>
+        <w:ind w:firstLine="720"/>
+        <w:jc w:val="both"/>
+        <w:rPr>
+          <w:rFonts w:ascii="Times New Roman" w:hAnsi="Times New Roman" w:cs="Times New Roman"/>
+          <w:sz w:val="24"/>
+          <w:szCs w:val="24"/>
+        </w:rPr>
+      </w:pPr>
+      <w:r>
+        <w:rPr>
+          <w:rFonts w:ascii="Times New Roman" w:hAnsi="Times New Roman" w:cs="Times New Roman"/>
+          <w:sz w:val="24"/>
+          <w:szCs w:val="24"/>
+        </w:rPr>
+        <w:t>On</w:t>
+      </w:r>
+      <w:r>
+        <w:rPr>
+          <w:rFonts w:ascii="Times New Roman" w:hAnsi="Times New Roman" w:cs="Times New Roman"/>
+          <w:sz w:val="24"/>
+          <w:szCs w:val="24"/>
+        </w:rPr>
+        <w:t>line File Management System</w:t>
+      </w:r>
+      <w:r>
+        <w:rPr>
+          <w:rFonts w:ascii="Times New Roman" w:hAnsi="Times New Roman" w:cs="Times New Roman"/>
+          <w:sz w:val="24"/>
+          <w:szCs w:val="24"/>
+        </w:rPr>
+        <w:t xml:space="preserve"> that we will design</w:t>
+      </w:r>
+      <w:r>
+        <w:rPr>
+          <w:rFonts w:ascii="Times New Roman" w:hAnsi="Times New Roman" w:cs="Times New Roman"/>
+          <w:sz w:val="24"/>
+          <w:szCs w:val="24"/>
+        </w:rPr>
+        <w:t xml:space="preserve"> </w:t>
+      </w:r>
+      <w:r>
+        <w:rPr>
+          <w:rFonts w:ascii="Times New Roman" w:hAnsi="Times New Roman" w:cs="Times New Roman"/>
+          <w:sz w:val="24"/>
+          <w:szCs w:val="24"/>
+        </w:rPr>
+        <w:t>allow a</w:t>
+      </w:r>
+      <w:r>
+        <w:rPr>
+          <w:rFonts w:ascii="Times New Roman" w:hAnsi="Times New Roman" w:cs="Times New Roman"/>
+          <w:sz w:val="24"/>
+          <w:szCs w:val="24"/>
+        </w:rPr>
+        <w:t xml:space="preserve"> user to login</w:t>
+      </w:r>
+      <w:r>
+        <w:rPr>
+          <w:rFonts w:ascii="Times New Roman" w:hAnsi="Times New Roman" w:cs="Times New Roman"/>
+          <w:sz w:val="24"/>
+          <w:szCs w:val="24"/>
+        </w:rPr>
+        <w:t xml:space="preserve"> the system</w:t>
+      </w:r>
+      <w:r>
+        <w:rPr>
+          <w:rFonts w:ascii="Times New Roman" w:hAnsi="Times New Roman" w:cs="Times New Roman"/>
+          <w:sz w:val="24"/>
+          <w:szCs w:val="24"/>
+        </w:rPr>
+        <w:t xml:space="preserve"> recognized the user access level. There will be </w:t>
+      </w:r>
+      <w:r>
+        <w:rPr>
+          <w:rFonts w:ascii="Times New Roman" w:hAnsi="Times New Roman" w:cs="Times New Roman"/>
+          <w:sz w:val="24"/>
+          <w:szCs w:val="24"/>
+        </w:rPr>
+        <w:t xml:space="preserve">the </w:t>
+      </w:r>
+      <w:r>
+        <w:rPr>
+          <w:rFonts w:ascii="Times New Roman" w:hAnsi="Times New Roman" w:cs="Times New Roman"/>
+          <w:sz w:val="24"/>
+          <w:szCs w:val="24"/>
+        </w:rPr>
+        <w:t xml:space="preserve">admin and </w:t>
+      </w:r>
+      <w:r>
+        <w:rPr>
+          <w:rFonts w:ascii="Times New Roman" w:hAnsi="Times New Roman" w:cs="Times New Roman"/>
+          <w:sz w:val="24"/>
+          <w:szCs w:val="24"/>
+        </w:rPr>
+        <w:t>the</w:t>
+      </w:r>
+      <w:r>
+        <w:rPr>
+          <w:rFonts w:ascii="Times New Roman" w:hAnsi="Times New Roman" w:cs="Times New Roman"/>
+          <w:sz w:val="24"/>
+          <w:szCs w:val="24"/>
+        </w:rPr>
+        <w:t xml:space="preserve"> </w:t>
+      </w:r>
+      <w:r>
+        <w:rPr>
+          <w:rFonts w:ascii="Times New Roman" w:hAnsi="Times New Roman" w:cs="Times New Roman"/>
+          <w:sz w:val="24"/>
+          <w:szCs w:val="24"/>
+        </w:rPr>
+        <w:t xml:space="preserve">user access levels. </w:t>
+      </w:r>
+      <w:r>
+        <w:rPr>
+          <w:rFonts w:ascii="Times New Roman" w:hAnsi="Times New Roman" w:cs="Times New Roman"/>
+          <w:sz w:val="24"/>
+          <w:szCs w:val="24"/>
+        </w:rPr>
+        <w:t>The a</w:t>
+      </w:r>
+      <w:r>
+        <w:rPr>
+          <w:rFonts w:ascii="Times New Roman" w:hAnsi="Times New Roman" w:cs="Times New Roman"/>
+          <w:sz w:val="24"/>
+          <w:szCs w:val="24"/>
+        </w:rPr>
+        <w:t>dmin</w:t>
+      </w:r>
+      <w:r>
+        <w:rPr>
+          <w:rFonts w:ascii="Times New Roman" w:hAnsi="Times New Roman" w:cs="Times New Roman"/>
+          <w:sz w:val="24"/>
+          <w:szCs w:val="24"/>
+        </w:rPr>
+        <w:t xml:space="preserve"> level</w:t>
+      </w:r>
+      <w:r>
+        <w:rPr>
+          <w:rFonts w:ascii="Times New Roman" w:hAnsi="Times New Roman" w:cs="Times New Roman"/>
+          <w:sz w:val="24"/>
+          <w:szCs w:val="24"/>
+        </w:rPr>
+        <w:t xml:space="preserve"> </w:t>
+      </w:r>
+      <w:r>
+        <w:rPr>
+          <w:rFonts w:ascii="Times New Roman" w:hAnsi="Times New Roman" w:cs="Times New Roman"/>
+          <w:sz w:val="24"/>
+          <w:szCs w:val="24"/>
+        </w:rPr>
+        <w:t>can</w:t>
+      </w:r>
+      <w:r>
+        <w:rPr>
+          <w:rFonts w:ascii="Times New Roman" w:hAnsi="Times New Roman" w:cs="Times New Roman"/>
+          <w:sz w:val="24"/>
+          <w:szCs w:val="24"/>
+        </w:rPr>
+        <w:t xml:space="preserve"> </w:t>
+      </w:r>
+      <w:r>
+        <w:rPr>
+          <w:rFonts w:ascii="Times New Roman" w:hAnsi="Times New Roman" w:cs="Times New Roman"/>
+          <w:sz w:val="24"/>
+          <w:szCs w:val="24"/>
+        </w:rPr>
+        <w:t>add,</w:t>
+      </w:r>
+      <w:r>
+        <w:rPr>
+          <w:rFonts w:ascii="Times New Roman" w:hAnsi="Times New Roman" w:cs="Times New Roman"/>
+          <w:sz w:val="24"/>
+          <w:szCs w:val="24"/>
+        </w:rPr>
+        <w:t xml:space="preserve"> delete</w:t>
+      </w:r>
+      <w:r>
+        <w:rPr>
+          <w:rFonts w:ascii="Times New Roman" w:hAnsi="Times New Roman" w:cs="Times New Roman"/>
+          <w:sz w:val="24"/>
+          <w:szCs w:val="24"/>
+        </w:rPr>
+        <w:t>, block</w:t>
+      </w:r>
+      <w:r>
+        <w:rPr>
+          <w:rFonts w:ascii="Times New Roman" w:hAnsi="Times New Roman" w:cs="Times New Roman"/>
+          <w:sz w:val="24"/>
+          <w:szCs w:val="24"/>
+        </w:rPr>
+        <w:t xml:space="preserve"> users</w:t>
+      </w:r>
+      <w:r>
+        <w:rPr>
+          <w:rFonts w:ascii="Times New Roman" w:hAnsi="Times New Roman" w:cs="Times New Roman"/>
+          <w:sz w:val="24"/>
+          <w:szCs w:val="24"/>
+        </w:rPr>
+        <w:t>’</w:t>
+      </w:r>
+      <w:r>
+        <w:rPr>
+          <w:rFonts w:ascii="Times New Roman" w:hAnsi="Times New Roman" w:cs="Times New Roman"/>
+          <w:sz w:val="24"/>
+          <w:szCs w:val="24"/>
+        </w:rPr>
+        <w:t xml:space="preserve"> </w:t>
+      </w:r>
+      <w:r>
+        <w:rPr>
+          <w:rFonts w:ascii="Times New Roman" w:hAnsi="Times New Roman" w:cs="Times New Roman"/>
+          <w:sz w:val="24"/>
+          <w:szCs w:val="24"/>
+        </w:rPr>
+        <w:t xml:space="preserve">account </w:t>
+      </w:r>
+      <w:r>
+        <w:rPr>
+          <w:rFonts w:ascii="Times New Roman" w:hAnsi="Times New Roman" w:cs="Times New Roman"/>
+          <w:sz w:val="24"/>
+          <w:szCs w:val="24"/>
+        </w:rPr>
+        <w:t>and modify their access level</w:t>
+      </w:r>
+      <w:r>
+        <w:rPr>
+          <w:rFonts w:ascii="Times New Roman" w:hAnsi="Times New Roman" w:cs="Times New Roman"/>
+          <w:sz w:val="24"/>
+          <w:szCs w:val="24"/>
+        </w:rPr>
+        <w:t>, as well as reset users’ password.</w:t>
+      </w:r>
+      <w:r>
+        <w:rPr>
+          <w:rFonts w:ascii="Times New Roman" w:hAnsi="Times New Roman" w:cs="Times New Roman"/>
+          <w:sz w:val="24"/>
+          <w:szCs w:val="24"/>
+        </w:rPr>
+        <w:t xml:space="preserve"> </w:t>
+      </w:r>
+      <w:r>
+        <w:rPr>
+          <w:rFonts w:ascii="Times New Roman" w:hAnsi="Times New Roman" w:cs="Times New Roman"/>
+          <w:sz w:val="24"/>
+          <w:szCs w:val="24"/>
+        </w:rPr>
+        <w:t>The a</w:t>
+      </w:r>
+      <w:r>
+        <w:rPr>
+          <w:rFonts w:ascii="Times New Roman" w:hAnsi="Times New Roman" w:cs="Times New Roman"/>
+          <w:sz w:val="24"/>
+          <w:szCs w:val="24"/>
+        </w:rPr>
+        <w:t>dmin will basically manage the users and view users’ activities.</w:t>
+      </w:r>
+      <w:r>
+        <w:rPr>
+          <w:rFonts w:ascii="Times New Roman" w:hAnsi="Times New Roman" w:cs="Times New Roman"/>
+          <w:sz w:val="24"/>
+          <w:szCs w:val="24"/>
+        </w:rPr>
+        <w:t xml:space="preserve"> The u</w:t>
+      </w:r>
+      <w:r>
+        <w:rPr>
+          <w:rFonts w:ascii="Times New Roman" w:hAnsi="Times New Roman" w:cs="Times New Roman"/>
+          <w:sz w:val="24"/>
+          <w:szCs w:val="24"/>
+        </w:rPr>
+        <w:t>ser</w:t>
+      </w:r>
+      <w:r>
+        <w:rPr>
+          <w:rFonts w:ascii="Times New Roman" w:hAnsi="Times New Roman" w:cs="Times New Roman"/>
+          <w:sz w:val="24"/>
+          <w:szCs w:val="24"/>
+        </w:rPr>
+        <w:t xml:space="preserve"> level</w:t>
+      </w:r>
+      <w:r>
+        <w:rPr>
+          <w:rFonts w:ascii="Times New Roman" w:hAnsi="Times New Roman" w:cs="Times New Roman"/>
+          <w:sz w:val="24"/>
+          <w:szCs w:val="24"/>
+        </w:rPr>
+        <w:t xml:space="preserve"> can completely manage all files. They are authorized to create/add, delete, upload, download, view and rename files.</w:t>
+      </w:r>
+    </w:p>
+    <w:p>
+      <w:pPr>
+        <w:ind w:firstLine="720"/>
+        <w:jc w:val="both"/>
+        <w:rPr>
+          <w:rFonts w:ascii="Times New Roman" w:hAnsi="Times New Roman" w:cs="Times New Roman"/>
+          <w:sz w:val="24"/>
+          <w:szCs w:val="24"/>
+        </w:rPr>
+      </w:pPr>
+      <w:r>
+        <w:rPr>
+          <w:rFonts w:ascii="Times New Roman" w:hAnsi="Times New Roman" w:cs="Times New Roman"/>
+          <w:sz w:val="24"/>
+          <w:szCs w:val="24"/>
+        </w:rPr>
+        <w:t xml:space="preserve">The function of the system is </w:t>
+      </w:r>
+      <w:r>
+        <w:rPr>
+          <w:rFonts w:ascii="Times New Roman" w:hAnsi="Times New Roman" w:cs="Times New Roman"/>
+          <w:sz w:val="24"/>
+          <w:szCs w:val="24"/>
+        </w:rPr>
+        <w:t>show</w:t>
+      </w:r>
+      <w:r>
+        <w:rPr>
+          <w:rFonts w:ascii="Times New Roman" w:hAnsi="Times New Roman" w:cs="Times New Roman"/>
+          <w:sz w:val="24"/>
+          <w:szCs w:val="24"/>
+        </w:rPr>
+        <w:t>n</w:t>
+      </w:r>
+      <w:r>
+        <w:rPr>
+          <w:rFonts w:ascii="Times New Roman" w:hAnsi="Times New Roman" w:cs="Times New Roman"/>
+          <w:sz w:val="24"/>
+          <w:szCs w:val="24"/>
+        </w:rPr>
+        <w:t xml:space="preserve"> </w:t>
+      </w:r>
+      <w:r>
+        <w:rPr>
+          <w:rFonts w:ascii="Times New Roman" w:hAnsi="Times New Roman" w:cs="Times New Roman"/>
+          <w:sz w:val="24"/>
+          <w:szCs w:val="24"/>
+        </w:rPr>
+        <w:t>below:</w:t>
+      </w:r>
+    </w:p>
+    <w:p>
+      <w:pPr>
+        <w:ind w:firstLine="720"/>
+        <w:jc w:val="both"/>
+        <w:rPr>
+          <w:rFonts w:ascii="Times New Roman" w:hAnsi="Times New Roman" w:cs="Times New Roman"/>
+          <w:sz w:val="24"/>
+          <w:szCs w:val="24"/>
+        </w:rPr>
+      </w:pPr>
+    </w:p>
+    <w:p>
+      <w:pPr>
         <w:jc w:val="center"/>
         <w:rPr>
           <w:rFonts w:ascii="Times New Roman" w:hAnsi="Times New Roman" w:cs="Times New Roman"/>
-          <w:b/>
-          <w:sz w:val="36"/>
-          <w:szCs w:val="36"/>
-        </w:rPr>
-      </w:pPr>
-    </w:p>
-    <w:p>
-      <w:pPr>
+          <w:sz w:val="24"/>
+          <w:szCs w:val="24"/>
+        </w:rPr>
+      </w:pPr>
+      <w:r>
+        <w:rPr>
+          <w:rFonts w:ascii="Times New Roman" w:hAnsi="Times New Roman" w:cs="Times New Roman"/>
+          <w:noProof/>
+          <w:sz w:val="24"/>
+          <w:szCs w:val="24"/>
+          <w:lang w:val="en-CA" w:eastAsia="zh-CN"/>
+        </w:rPr>
+        <w:drawing>
+          <wp:inline distT="0" distB="0" distL="0" distR="0">
+            <wp:extent cx="5908132" cy="4019550"/>
+            <wp:effectExtent l="0" t="0" r="0" b="0"/>
+            <wp:docPr id="1" name="Picture 1"/>
+            <wp:cNvGraphicFramePr>
+              <a:graphicFrameLocks xmlns:a="http://schemas.openxmlformats.org/drawingml/2006/main" noChangeAspect="1"/>
+            </wp:cNvGraphicFramePr>
+            <a:graphic xmlns:a="http://schemas.openxmlformats.org/drawingml/2006/main">
+              <a:graphicData uri="http://schemas.openxmlformats.org/drawingml/2006/picture">
+                <pic:pic xmlns:pic="http://schemas.openxmlformats.org/drawingml/2006/picture">
+                  <pic:nvPicPr>
+                    <pic:cNvPr id="0" name="Drawing1.jpg"/>
+                    <pic:cNvPicPr/>
+                  </pic:nvPicPr>
+                  <pic:blipFill>
+                    <a:blip r:embed="rId8">
+                      <a:extLst>
+                        <a:ext uri="{28A0092B-C50C-407E-A947-70E740481C1C}">
+                          <a14:useLocalDpi xmlns:a14="http://schemas.microsoft.com/office/drawing/2010/main" val="0"/>
+                        </a:ext>
+                      </a:extLst>
+                    </a:blip>
+                    <a:stretch>
+                      <a:fillRect/>
+                    </a:stretch>
+                  </pic:blipFill>
+                  <pic:spPr>
+                    <a:xfrm>
+                      <a:off x="0" y="0"/>
+                      <a:ext cx="5913694" cy="4023334"/>
+                    </a:xfrm>
+                    <a:prstGeom prst="rect">
+                      <a:avLst/>
+                    </a:prstGeom>
+                  </pic:spPr>
+                </pic:pic>
+              </a:graphicData>
+            </a:graphic>
+          </wp:inline>
+        </w:drawing>
+      </w:r>
+    </w:p>
+    <w:p>
+      <w:pPr>
+        <w:jc w:val="center"/>
+        <w:rPr>
+          <w:rFonts w:ascii="Times New Roman" w:hAnsi="Times New Roman" w:cs="Times New Roman"/>
+          <w:sz w:val="24"/>
+          <w:szCs w:val="24"/>
+        </w:rPr>
+      </w:pPr>
+    </w:p>
+    <w:p>
+      <w:pPr>
+        <w:ind w:firstLine="720"/>
         <w:jc w:val="both"/>
         <w:rPr>
           <w:rFonts w:ascii="Times New Roman" w:hAnsi="Times New Roman" w:cs="Times New Roman"/>
@@ -190,9 +777,18 @@
           <w:szCs w:val="24"/>
         </w:rPr>
       </w:pPr>
-    </w:p>
-    <w:p>
-      <w:pPr>
+      <w:r>
+        <w:rPr>
+          <w:rFonts w:ascii="Times New Roman" w:hAnsi="Times New Roman" w:cs="Times New Roman"/>
+          <w:sz w:val="24"/>
+          <w:szCs w:val="24"/>
+        </w:rPr>
+        <w:t xml:space="preserve">The system that we design will include two main pages, and one is the login and register page, the other one is the main page.  </w:t>
+      </w:r>
+    </w:p>
+    <w:p>
+      <w:pPr>
+        <w:ind w:firstLine="720"/>
         <w:jc w:val="both"/>
         <w:rPr>
           <w:rFonts w:ascii="Times New Roman" w:hAnsi="Times New Roman" w:cs="Times New Roman"/>
@@ -206,142 +802,183 @@
           <w:sz w:val="24"/>
           <w:szCs w:val="24"/>
         </w:rPr>
-        <w:t>On</w:t>
-      </w:r>
-      <w:r>
-        <w:rPr>
-          <w:rFonts w:ascii="Times New Roman" w:hAnsi="Times New Roman" w:cs="Times New Roman"/>
-          <w:sz w:val="24"/>
-          <w:szCs w:val="24"/>
-        </w:rPr>
-        <w:t xml:space="preserve">line File Management System will allow the user to login, recognized the user access level. There will be admin and user access levels. </w:t>
-      </w:r>
-    </w:p>
-    <w:p>
-      <w:pPr>
-        <w:jc w:val="both"/>
-        <w:rPr>
-          <w:rFonts w:ascii="Times New Roman" w:hAnsi="Times New Roman" w:cs="Times New Roman"/>
-          <w:sz w:val="24"/>
-          <w:szCs w:val="24"/>
-        </w:rPr>
-      </w:pPr>
-      <w:r>
-        <w:rPr>
-          <w:rFonts w:ascii="Times New Roman" w:hAnsi="Times New Roman" w:cs="Times New Roman"/>
-          <w:sz w:val="24"/>
-          <w:szCs w:val="24"/>
-        </w:rPr>
-        <w:t xml:space="preserve">Admin </w:t>
-      </w:r>
-      <w:r>
-        <w:rPr>
-          <w:rFonts w:ascii="Times New Roman" w:hAnsi="Times New Roman" w:cs="Times New Roman"/>
-          <w:sz w:val="24"/>
-          <w:szCs w:val="24"/>
-        </w:rPr>
-        <w:t xml:space="preserve">will have the options to </w:t>
-      </w:r>
-      <w:r>
-        <w:rPr>
-          <w:rFonts w:ascii="Times New Roman" w:hAnsi="Times New Roman" w:cs="Times New Roman"/>
-          <w:sz w:val="24"/>
-          <w:szCs w:val="24"/>
-        </w:rPr>
-        <w:t>add,</w:t>
-      </w:r>
-      <w:r>
-        <w:rPr>
-          <w:rFonts w:ascii="Times New Roman" w:hAnsi="Times New Roman" w:cs="Times New Roman"/>
-          <w:sz w:val="24"/>
-          <w:szCs w:val="24"/>
-        </w:rPr>
-        <w:t xml:space="preserve"> delete</w:t>
-      </w:r>
-      <w:r>
-        <w:rPr>
-          <w:rFonts w:ascii="Times New Roman" w:hAnsi="Times New Roman" w:cs="Times New Roman"/>
-          <w:sz w:val="24"/>
-          <w:szCs w:val="24"/>
-        </w:rPr>
-        <w:t>, block</w:t>
-      </w:r>
-      <w:r>
-        <w:rPr>
-          <w:rFonts w:ascii="Times New Roman" w:hAnsi="Times New Roman" w:cs="Times New Roman"/>
-          <w:sz w:val="24"/>
-          <w:szCs w:val="24"/>
-        </w:rPr>
-        <w:t xml:space="preserve"> users and modify their access level</w:t>
-      </w:r>
-      <w:r>
-        <w:rPr>
-          <w:rFonts w:ascii="Times New Roman" w:hAnsi="Times New Roman" w:cs="Times New Roman"/>
-          <w:sz w:val="24"/>
-          <w:szCs w:val="24"/>
-        </w:rPr>
-        <w:t>, as well as reset users’ password.</w:t>
-      </w:r>
-      <w:r>
-        <w:rPr>
-          <w:rFonts w:ascii="Times New Roman" w:hAnsi="Times New Roman" w:cs="Times New Roman"/>
-          <w:sz w:val="24"/>
-          <w:szCs w:val="24"/>
-        </w:rPr>
-        <w:t xml:space="preserve"> </w:t>
-      </w:r>
-      <w:r>
-        <w:rPr>
-          <w:rFonts w:ascii="Times New Roman" w:hAnsi="Times New Roman" w:cs="Times New Roman"/>
-          <w:sz w:val="24"/>
-          <w:szCs w:val="24"/>
-        </w:rPr>
-        <w:t>Admin will basically manage the users and view users’ activities.</w:t>
-      </w:r>
-    </w:p>
-    <w:p>
-      <w:pPr>
-        <w:jc w:val="both"/>
-        <w:rPr>
-          <w:rFonts w:ascii="Times New Roman" w:hAnsi="Times New Roman" w:cs="Times New Roman"/>
-          <w:sz w:val="24"/>
-          <w:szCs w:val="24"/>
-        </w:rPr>
-      </w:pPr>
-      <w:r>
-        <w:rPr>
-          <w:rFonts w:ascii="Times New Roman" w:hAnsi="Times New Roman" w:cs="Times New Roman"/>
-          <w:sz w:val="24"/>
-          <w:szCs w:val="24"/>
-        </w:rPr>
-        <w:t>Users can completely manage all files. They are authorized to create/add, delete, upload,</w:t>
-      </w:r>
-      <w:bookmarkStart w:id="0" w:name="_GoBack"/>
-      <w:bookmarkEnd w:id="0"/>
-      <w:r>
-        <w:rPr>
-          <w:rFonts w:ascii="Times New Roman" w:hAnsi="Times New Roman" w:cs="Times New Roman"/>
-          <w:sz w:val="24"/>
-          <w:szCs w:val="24"/>
-        </w:rPr>
-        <w:t xml:space="preserve"> download, view and rename files.</w:t>
-      </w:r>
-    </w:p>
-    <w:p>
-      <w:pPr>
-        <w:jc w:val="both"/>
-        <w:rPr>
-          <w:rFonts w:ascii="Times New Roman" w:hAnsi="Times New Roman" w:cs="Times New Roman"/>
-          <w:sz w:val="24"/>
-          <w:szCs w:val="24"/>
-        </w:rPr>
-      </w:pPr>
+        <w:t>The login and register draft page is shown below</w:t>
+      </w:r>
+      <w:r>
+        <w:rPr>
+          <w:rFonts w:ascii="Times New Roman" w:hAnsi="Times New Roman" w:cs="Times New Roman"/>
+          <w:sz w:val="24"/>
+          <w:szCs w:val="24"/>
+        </w:rPr>
+        <w:t>:</w:t>
+      </w:r>
+    </w:p>
+    <w:p>
+      <w:pPr>
+        <w:ind w:firstLine="720"/>
+        <w:jc w:val="center"/>
+        <w:rPr>
+          <w:rFonts w:ascii="Times New Roman" w:hAnsi="Times New Roman" w:cs="Times New Roman"/>
+          <w:noProof/>
+          <w:sz w:val="24"/>
+          <w:szCs w:val="24"/>
+          <w:lang w:val="en-CA" w:eastAsia="zh-CN"/>
+        </w:rPr>
+      </w:pPr>
+    </w:p>
+    <w:p>
+      <w:pPr>
+        <w:jc w:val="center"/>
+        <w:rPr>
+          <w:rFonts w:ascii="Times New Roman" w:hAnsi="Times New Roman" w:cs="Times New Roman"/>
+          <w:sz w:val="24"/>
+          <w:szCs w:val="24"/>
+        </w:rPr>
+      </w:pPr>
+      <w:r>
+        <w:rPr>
+          <w:rFonts w:ascii="Times New Roman" w:hAnsi="Times New Roman" w:cs="Times New Roman"/>
+          <w:noProof/>
+          <w:sz w:val="24"/>
+          <w:szCs w:val="24"/>
+          <w:lang w:val="en-CA" w:eastAsia="zh-CN"/>
+        </w:rPr>
+        <w:lastRenderedPageBreak/>
+        <w:drawing>
+          <wp:inline distT="0" distB="0" distL="0" distR="0">
+            <wp:extent cx="5940000" cy="2721865"/>
+            <wp:effectExtent l="0" t="0" r="3810" b="2540"/>
+            <wp:docPr id="3" name="Picture 3"/>
+            <wp:cNvGraphicFramePr>
+              <a:graphicFrameLocks xmlns:a="http://schemas.openxmlformats.org/drawingml/2006/main" noChangeAspect="1"/>
+            </wp:cNvGraphicFramePr>
+            <a:graphic xmlns:a="http://schemas.openxmlformats.org/drawingml/2006/main">
+              <a:graphicData uri="http://schemas.openxmlformats.org/drawingml/2006/picture">
+                <pic:pic xmlns:pic="http://schemas.openxmlformats.org/drawingml/2006/picture">
+                  <pic:nvPicPr>
+                    <pic:cNvPr id="0" name="login_register_wide.jpg"/>
+                    <pic:cNvPicPr/>
+                  </pic:nvPicPr>
+                  <pic:blipFill>
+                    <a:blip r:embed="rId9">
+                      <a:extLst>
+                        <a:ext uri="{28A0092B-C50C-407E-A947-70E740481C1C}">
+                          <a14:useLocalDpi xmlns:a14="http://schemas.microsoft.com/office/drawing/2010/main" val="0"/>
+                        </a:ext>
+                      </a:extLst>
+                    </a:blip>
+                    <a:stretch>
+                      <a:fillRect/>
+                    </a:stretch>
+                  </pic:blipFill>
+                  <pic:spPr>
+                    <a:xfrm>
+                      <a:off x="0" y="0"/>
+                      <a:ext cx="5940000" cy="2721865"/>
+                    </a:xfrm>
+                    <a:prstGeom prst="rect">
+                      <a:avLst/>
+                    </a:prstGeom>
+                  </pic:spPr>
+                </pic:pic>
+              </a:graphicData>
+            </a:graphic>
+          </wp:inline>
+        </w:drawing>
+      </w:r>
     </w:p>
     <w:p>
       <w:pPr>
         <w:tabs>
           <w:tab w:val="left" w:pos="2794"/>
         </w:tabs>
+        <w:ind w:firstLine="720"/>
+        <w:rPr>
+          <w:rFonts w:ascii="Times New Roman" w:hAnsi="Times New Roman" w:cs="Times New Roman"/>
+          <w:sz w:val="24"/>
+          <w:szCs w:val="24"/>
+        </w:rPr>
+      </w:pPr>
+      <w:r>
+        <w:rPr>
+          <w:rFonts w:ascii="Times New Roman" w:hAnsi="Times New Roman" w:cs="Times New Roman"/>
+          <w:sz w:val="24"/>
+          <w:szCs w:val="24"/>
+        </w:rPr>
+        <w:t xml:space="preserve">The main page is shown below: </w:t>
+      </w:r>
+    </w:p>
+    <w:p>
+      <w:pPr>
+        <w:tabs>
+          <w:tab w:val="left" w:pos="2794"/>
+        </w:tabs>
+        <w:jc w:val="center"/>
+        <w:rPr>
+          <w:rFonts w:ascii="Times New Roman" w:hAnsi="Times New Roman" w:cs="Times New Roman"/>
+          <w:sz w:val="24"/>
+          <w:szCs w:val="24"/>
+        </w:rPr>
+      </w:pPr>
+      <w:r>
+        <w:rPr>
+          <w:rFonts w:ascii="Times New Roman" w:hAnsi="Times New Roman" w:cs="Times New Roman"/>
+          <w:noProof/>
+          <w:sz w:val="24"/>
+          <w:szCs w:val="24"/>
+          <w:lang w:val="en-CA" w:eastAsia="zh-CN"/>
+        </w:rPr>
+        <w:drawing>
+          <wp:inline distT="0" distB="0" distL="0" distR="0">
+            <wp:extent cx="5391150" cy="2794314"/>
+            <wp:effectExtent l="0" t="0" r="0" b="6350"/>
+            <wp:docPr id="4" name="Picture 4"/>
+            <wp:cNvGraphicFramePr>
+              <a:graphicFrameLocks xmlns:a="http://schemas.openxmlformats.org/drawingml/2006/main" noChangeAspect="1"/>
+            </wp:cNvGraphicFramePr>
+            <a:graphic xmlns:a="http://schemas.openxmlformats.org/drawingml/2006/main">
+              <a:graphicData uri="http://schemas.openxmlformats.org/drawingml/2006/picture">
+                <pic:pic xmlns:pic="http://schemas.openxmlformats.org/drawingml/2006/picture">
+                  <pic:nvPicPr>
+                    <pic:cNvPr id="0" name="homepage.png"/>
+                    <pic:cNvPicPr/>
+                  </pic:nvPicPr>
+                  <pic:blipFill>
+                    <a:blip r:embed="rId10">
+                      <a:extLst>
+                        <a:ext uri="{28A0092B-C50C-407E-A947-70E740481C1C}">
+                          <a14:useLocalDpi xmlns:a14="http://schemas.microsoft.com/office/drawing/2010/main" val="0"/>
+                        </a:ext>
+                      </a:extLst>
+                    </a:blip>
+                    <a:stretch>
+                      <a:fillRect/>
+                    </a:stretch>
+                  </pic:blipFill>
+                  <pic:spPr>
+                    <a:xfrm>
+                      <a:off x="0" y="0"/>
+                      <a:ext cx="5392787" cy="2795162"/>
+                    </a:xfrm>
+                    <a:prstGeom prst="rect">
+                      <a:avLst/>
+                    </a:prstGeom>
+                  </pic:spPr>
+                </pic:pic>
+              </a:graphicData>
+            </a:graphic>
+          </wp:inline>
+        </w:drawing>
+      </w:r>
+      <w:bookmarkStart w:id="0" w:name="_GoBack"/>
+      <w:bookmarkEnd w:id="0"/>
+    </w:p>
+    <w:p>
+      <w:pPr>
+        <w:tabs>
+          <w:tab w:val="left" w:pos="2794"/>
+        </w:tabs>
+        <w:ind w:firstLine="720"/>
         <w:jc w:val="both"/>
         <w:rPr>
           <w:rFonts w:ascii="Times New Roman" w:hAnsi="Times New Roman" w:cs="Times New Roman"/>
@@ -349,21 +986,43 @@
           <w:szCs w:val="24"/>
         </w:rPr>
       </w:pPr>
-      <w:r>
-        <w:rPr>
-          <w:rFonts w:ascii="Times New Roman" w:hAnsi="Times New Roman" w:cs="Times New Roman"/>
-          <w:sz w:val="24"/>
-          <w:szCs w:val="24"/>
-        </w:rPr>
-        <w:t>List of URLs:</w:t>
-      </w:r>
-      <w:r>
-        <w:rPr>
-          <w:rFonts w:ascii="Times New Roman" w:hAnsi="Times New Roman" w:cs="Times New Roman"/>
-          <w:sz w:val="24"/>
-          <w:szCs w:val="24"/>
-        </w:rPr>
-        <w:tab/>
+    </w:p>
+    <w:p>
+      <w:pPr>
+        <w:tabs>
+          <w:tab w:val="left" w:pos="2794"/>
+        </w:tabs>
+        <w:ind w:firstLine="720"/>
+        <w:jc w:val="both"/>
+        <w:rPr>
+          <w:rFonts w:ascii="Times New Roman" w:hAnsi="Times New Roman" w:cs="Times New Roman"/>
+          <w:sz w:val="24"/>
+          <w:szCs w:val="24"/>
+        </w:rPr>
+      </w:pPr>
+      <w:r>
+        <w:rPr>
+          <w:rFonts w:ascii="Times New Roman" w:hAnsi="Times New Roman" w:cs="Times New Roman"/>
+          <w:sz w:val="24"/>
+          <w:szCs w:val="24"/>
+        </w:rPr>
+        <w:t xml:space="preserve">The code that we will develop will include some URLs, </w:t>
+      </w:r>
+      <w:r>
+        <w:rPr>
+          <w:rFonts w:ascii="Times New Roman" w:hAnsi="Times New Roman" w:cs="Times New Roman"/>
+          <w:sz w:val="24"/>
+          <w:szCs w:val="24"/>
+        </w:rPr>
+        <w:t>the list is</w:t>
+      </w:r>
+      <w:r>
+        <w:rPr>
+          <w:rFonts w:ascii="Times New Roman" w:hAnsi="Times New Roman" w:cs="Times New Roman"/>
+          <w:sz w:val="24"/>
+          <w:szCs w:val="24"/>
+        </w:rPr>
+        <w:t xml:space="preserve"> shown below:</w:t>
       </w:r>
     </w:p>
     <w:p>
@@ -632,15 +1291,16 @@
           <w:sz w:val="24"/>
           <w:szCs w:val="24"/>
         </w:rPr>
-        <w:t>/admin/users/block</w:t>
-      </w:r>
-      <w:r>
-        <w:rPr>
-          <w:rFonts w:ascii="Times New Roman" w:hAnsi="Times New Roman" w:cs="Times New Roman"/>
-          <w:sz w:val="24"/>
-          <w:szCs w:val="24"/>
-        </w:rPr>
-        <w:t xml:space="preserve">  …  Later</w:t>
+        <w:lastRenderedPageBreak/>
+        <w:t>/admin/users/block  …  l</w:t>
+      </w:r>
+      <w:r>
+        <w:rPr>
+          <w:rFonts w:ascii="Times New Roman" w:hAnsi="Times New Roman" w:cs="Times New Roman"/>
+          <w:sz w:val="24"/>
+          <w:szCs w:val="24"/>
+        </w:rPr>
+        <w:t>ater</w:t>
       </w:r>
     </w:p>
     <w:p>
@@ -837,6 +1497,7 @@
     </w:p>
     <w:p>
       <w:pPr>
+        <w:ind w:left="720"/>
         <w:jc w:val="both"/>
         <w:rPr>
           <w:rFonts w:ascii="Times New Roman" w:hAnsi="Times New Roman" w:cs="Times New Roman"/>
@@ -847,6 +1508,7 @@
     </w:p>
     <w:p>
       <w:pPr>
+        <w:ind w:firstLine="720"/>
         <w:jc w:val="both"/>
         <w:rPr>
           <w:rFonts w:ascii="Times New Roman" w:hAnsi="Times New Roman" w:cs="Times New Roman"/>
@@ -860,7 +1522,102 @@
           <w:sz w:val="24"/>
           <w:szCs w:val="24"/>
         </w:rPr>
-        <w:t>Technologies to be used:</w:t>
+        <w:t xml:space="preserve">The database that we will use is shown below: </w:t>
+      </w:r>
+    </w:p>
+    <w:p>
+      <w:pPr>
+        <w:ind w:firstLine="720"/>
+        <w:jc w:val="center"/>
+        <w:rPr>
+          <w:rFonts w:ascii="Times New Roman" w:hAnsi="Times New Roman" w:cs="Times New Roman"/>
+          <w:sz w:val="24"/>
+          <w:szCs w:val="24"/>
+        </w:rPr>
+      </w:pPr>
+      <w:r>
+        <w:rPr>
+          <w:rFonts w:ascii="Times New Roman" w:hAnsi="Times New Roman" w:cs="Times New Roman"/>
+          <w:noProof/>
+          <w:sz w:val="24"/>
+          <w:szCs w:val="24"/>
+          <w:lang w:val="en-CA" w:eastAsia="zh-CN"/>
+        </w:rPr>
+        <w:drawing>
+          <wp:inline distT="0" distB="0" distL="0" distR="0">
+            <wp:extent cx="4153480" cy="1476581"/>
+            <wp:effectExtent l="0" t="0" r="0" b="9525"/>
+            <wp:docPr id="5" name="Picture 5"/>
+            <wp:cNvGraphicFramePr>
+              <a:graphicFrameLocks xmlns:a="http://schemas.openxmlformats.org/drawingml/2006/main" noChangeAspect="1"/>
+            </wp:cNvGraphicFramePr>
+            <a:graphic xmlns:a="http://schemas.openxmlformats.org/drawingml/2006/main">
+              <a:graphicData uri="http://schemas.openxmlformats.org/drawingml/2006/picture">
+                <pic:pic xmlns:pic="http://schemas.openxmlformats.org/drawingml/2006/picture">
+                  <pic:nvPicPr>
+                    <pic:cNvPr id="0" name="designer.png"/>
+                    <pic:cNvPicPr/>
+                  </pic:nvPicPr>
+                  <pic:blipFill>
+                    <a:blip r:embed="rId11">
+                      <a:extLst>
+                        <a:ext uri="{28A0092B-C50C-407E-A947-70E740481C1C}">
+                          <a14:useLocalDpi xmlns:a14="http://schemas.microsoft.com/office/drawing/2010/main" val="0"/>
+                        </a:ext>
+                      </a:extLst>
+                    </a:blip>
+                    <a:stretch>
+                      <a:fillRect/>
+                    </a:stretch>
+                  </pic:blipFill>
+                  <pic:spPr>
+                    <a:xfrm>
+                      <a:off x="0" y="0"/>
+                      <a:ext cx="4153480" cy="1476581"/>
+                    </a:xfrm>
+                    <a:prstGeom prst="rect">
+                      <a:avLst/>
+                    </a:prstGeom>
+                  </pic:spPr>
+                </pic:pic>
+              </a:graphicData>
+            </a:graphic>
+          </wp:inline>
+        </w:drawing>
+      </w:r>
+    </w:p>
+    <w:p>
+      <w:pPr>
+        <w:ind w:firstLine="720"/>
+        <w:rPr>
+          <w:rFonts w:ascii="Times New Roman" w:hAnsi="Times New Roman" w:cs="Times New Roman"/>
+          <w:sz w:val="24"/>
+          <w:szCs w:val="24"/>
+        </w:rPr>
+      </w:pPr>
+      <w:r>
+        <w:rPr>
+          <w:rFonts w:ascii="Times New Roman" w:hAnsi="Times New Roman" w:cs="Times New Roman"/>
+          <w:sz w:val="24"/>
+          <w:szCs w:val="24"/>
+        </w:rPr>
+        <w:t>The t</w:t>
+      </w:r>
+      <w:r>
+        <w:rPr>
+          <w:rFonts w:ascii="Times New Roman" w:hAnsi="Times New Roman" w:cs="Times New Roman"/>
+          <w:sz w:val="24"/>
+          <w:szCs w:val="24"/>
+        </w:rPr>
+        <w:t xml:space="preserve">echnologies </w:t>
+      </w:r>
+      <w:r>
+        <w:rPr>
+          <w:rFonts w:ascii="Times New Roman" w:hAnsi="Times New Roman" w:cs="Times New Roman"/>
+          <w:sz w:val="24"/>
+          <w:szCs w:val="24"/>
+        </w:rPr>
+        <w:t>that we will use are shown below:</w:t>
       </w:r>
     </w:p>
     <w:p>
@@ -943,88 +1700,7 @@
         </w:rPr>
       </w:pPr>
     </w:p>
-    <w:p>
-      <w:pPr>
-        <w:jc w:val="both"/>
-        <w:rPr>
-          <w:rFonts w:ascii="Times New Roman" w:hAnsi="Times New Roman" w:cs="Times New Roman"/>
-          <w:sz w:val="24"/>
-          <w:szCs w:val="24"/>
-        </w:rPr>
-      </w:pPr>
-      <w:r>
-        <w:rPr>
-          <w:rFonts w:ascii="Times New Roman" w:hAnsi="Times New Roman" w:cs="Times New Roman"/>
-          <w:sz w:val="24"/>
-          <w:szCs w:val="24"/>
-        </w:rPr>
-        <w:t>T</w:t>
-      </w:r>
-      <w:r>
-        <w:rPr>
-          <w:rFonts w:ascii="Times New Roman" w:hAnsi="Times New Roman" w:cs="Times New Roman"/>
-          <w:sz w:val="24"/>
-          <w:szCs w:val="24"/>
-        </w:rPr>
-        <w:t>ables</w:t>
-      </w:r>
-      <w:r>
-        <w:rPr>
-          <w:rFonts w:ascii="Times New Roman" w:hAnsi="Times New Roman" w:cs="Times New Roman"/>
-          <w:sz w:val="24"/>
-          <w:szCs w:val="24"/>
-        </w:rPr>
-        <w:t xml:space="preserve"> to be used:</w:t>
-      </w:r>
-    </w:p>
-    <w:p>
-      <w:pPr>
-        <w:pStyle w:val="ListParagraph"/>
-        <w:numPr>
-          <w:ilvl w:val="0"/>
-          <w:numId w:val="3"/>
-        </w:numPr>
-        <w:jc w:val="both"/>
-        <w:rPr>
-          <w:rFonts w:ascii="Times New Roman" w:hAnsi="Times New Roman" w:cs="Times New Roman"/>
-          <w:sz w:val="24"/>
-          <w:szCs w:val="24"/>
-        </w:rPr>
-      </w:pPr>
-      <w:r>
-        <w:rPr>
-          <w:rFonts w:ascii="Times New Roman" w:hAnsi="Times New Roman" w:cs="Times New Roman"/>
-          <w:sz w:val="24"/>
-          <w:szCs w:val="24"/>
-        </w:rPr>
-        <w:t>Users</w:t>
-      </w:r>
-    </w:p>
-    <w:p>
-      <w:pPr>
-        <w:pStyle w:val="ListParagraph"/>
-        <w:numPr>
-          <w:ilvl w:val="0"/>
-          <w:numId w:val="3"/>
-        </w:numPr>
-        <w:jc w:val="both"/>
-        <w:rPr>
-          <w:rFonts w:ascii="Times New Roman" w:hAnsi="Times New Roman" w:cs="Times New Roman"/>
-          <w:sz w:val="24"/>
-          <w:szCs w:val="24"/>
-        </w:rPr>
-      </w:pPr>
-      <w:r>
-        <w:rPr>
-          <w:rFonts w:ascii="Times New Roman" w:hAnsi="Times New Roman" w:cs="Times New Roman"/>
-          <w:sz w:val="24"/>
-          <w:szCs w:val="24"/>
-        </w:rPr>
-        <w:t>Files</w:t>
-      </w:r>
-    </w:p>
     <w:sectPr>
-      <w:footerReference w:type="default" r:id="rId7"/>
       <w:pgSz w:w="12240" w:h="15840"/>
       <w:pgMar w:top="1440" w:right="1440" w:bottom="1440" w:left="1440" w:header="720" w:footer="720" w:gutter="0"/>
       <w:cols w:space="720"/>
@@ -1035,7 +1711,7 @@
 </file>
 
 <file path=word/endnotes.xml><?xml version="1.0" encoding="utf-8"?>
-<w:endnotes xmlns:wpc="http://schemas.microsoft.com/office/word/2010/wordprocessingCanvas" xmlns:mc="http://schemas.openxmlformats.org/markup-compatibility/2006" xmlns:o="urn:schemas-microsoft-com:office:office" xmlns:r="http://schemas.openxmlformats.org/officeDocument/2006/relationships" xmlns:m="http://schemas.openxmlformats.org/officeDocument/2006/math" xmlns:v="urn:schemas-microsoft-com:vml" xmlns:wp14="http://schemas.microsoft.com/office/word/2010/wordprocessingDrawing" xmlns:wp="http://schemas.openxmlformats.org/drawingml/2006/wordprocessingDrawing" xmlns:w10="urn:schemas-microsoft-com:office:word" xmlns:w="http://schemas.openxmlformats.org/wordprocessingml/2006/main" xmlns:w14="http://schemas.microsoft.com/office/word/2010/wordml" xmlns:w15="http://schemas.microsoft.com/office/word/2012/wordml" xmlns:wpg="http://schemas.microsoft.com/office/word/2010/wordprocessingGroup" xmlns:wpi="http://schemas.microsoft.com/office/word/2010/wordprocessingInk" xmlns:wne="http://schemas.microsoft.com/office/word/2006/wordml" xmlns:wps="http://schemas.microsoft.com/office/word/2010/wordprocessingShape" mc:Ignorable="w14 w15 wp14">
+<w:endnotes xmlns:wpc="http://schemas.microsoft.com/office/word/2010/wordprocessingCanvas" xmlns:mc="http://schemas.openxmlformats.org/markup-compatibility/2006" xmlns:o="urn:schemas-microsoft-com:office:office" xmlns:r="http://schemas.openxmlformats.org/officeDocument/2006/relationships" xmlns:m="http://schemas.openxmlformats.org/officeDocument/2006/math" xmlns:v="urn:schemas-microsoft-com:vml" xmlns:wp14="http://schemas.microsoft.com/office/word/2010/wordprocessingDrawing" xmlns:wp="http://schemas.openxmlformats.org/drawingml/2006/wordprocessingDrawing" xmlns:w10="urn:schemas-microsoft-com:office:word" xmlns:w="http://schemas.openxmlformats.org/wordprocessingml/2006/main" xmlns:w14="http://schemas.microsoft.com/office/word/2010/wordml" xmlns:wpg="http://schemas.microsoft.com/office/word/2010/wordprocessingGroup" xmlns:wpi="http://schemas.microsoft.com/office/word/2010/wordprocessingInk" xmlns:wne="http://schemas.microsoft.com/office/word/2006/wordml" xmlns:wps="http://schemas.microsoft.com/office/word/2010/wordprocessingShape" mc:Ignorable="w14 wp14">
   <w:endnote w:type="separator" w:id="-1">
     <w:p>
       <w:pPr>
@@ -1059,115 +1735,8 @@
 </w:endnotes>
 </file>
 
-<file path=word/footer1.xml><?xml version="1.0" encoding="utf-8"?>
-<w:ftr xmlns:wpc="http://schemas.microsoft.com/office/word/2010/wordprocessingCanvas" xmlns:mc="http://schemas.openxmlformats.org/markup-compatibility/2006" xmlns:o="urn:schemas-microsoft-com:office:office" xmlns:r="http://schemas.openxmlformats.org/officeDocument/2006/relationships" xmlns:m="http://schemas.openxmlformats.org/officeDocument/2006/math" xmlns:v="urn:schemas-microsoft-com:vml" xmlns:wp14="http://schemas.microsoft.com/office/word/2010/wordprocessingDrawing" xmlns:wp="http://schemas.openxmlformats.org/drawingml/2006/wordprocessingDrawing" xmlns:w10="urn:schemas-microsoft-com:office:word" xmlns:w="http://schemas.openxmlformats.org/wordprocessingml/2006/main" xmlns:w14="http://schemas.microsoft.com/office/word/2010/wordml" xmlns:w15="http://schemas.microsoft.com/office/word/2012/wordml" xmlns:wpg="http://schemas.microsoft.com/office/word/2010/wordprocessingGroup" xmlns:wpi="http://schemas.microsoft.com/office/word/2010/wordprocessingInk" xmlns:wne="http://schemas.microsoft.com/office/word/2006/wordml" xmlns:wps="http://schemas.microsoft.com/office/word/2010/wordprocessingShape" mc:Ignorable="w14 w15 wp14">
-  <w:p>
-    <w:pPr>
-      <w:pStyle w:val="Footer"/>
-      <w:jc w:val="center"/>
-      <w:rPr>
-        <w:color w:val="5B9BD5" w:themeColor="accent1"/>
-      </w:rPr>
-    </w:pPr>
-    <w:r>
-      <w:rPr>
-        <w:color w:val="5B9BD5" w:themeColor="accent1"/>
-      </w:rPr>
-      <w:t xml:space="preserve">Online File Management System                               By: Wei and </w:t>
-    </w:r>
-    <w:proofErr w:type="spellStart"/>
-    <w:r>
-      <w:rPr>
-        <w:color w:val="5B9BD5" w:themeColor="accent1"/>
-      </w:rPr>
-      <w:t>Yas</w:t>
-    </w:r>
-    <w:proofErr w:type="spellEnd"/>
-    <w:r>
-      <w:rPr>
-        <w:color w:val="5B9BD5" w:themeColor="accent1"/>
-      </w:rPr>
-      <w:t xml:space="preserve">                                                  Page </w:t>
-    </w:r>
-    <w:r>
-      <w:rPr>
-        <w:color w:val="5B9BD5" w:themeColor="accent1"/>
-      </w:rPr>
-      <w:fldChar w:fldCharType="begin"/>
-    </w:r>
-    <w:r>
-      <w:rPr>
-        <w:color w:val="5B9BD5" w:themeColor="accent1"/>
-      </w:rPr>
-      <w:instrText xml:space="preserve"> PAGE  \* Arabic  \* MERGEFORMAT </w:instrText>
-    </w:r>
-    <w:r>
-      <w:rPr>
-        <w:color w:val="5B9BD5" w:themeColor="accent1"/>
-      </w:rPr>
-      <w:fldChar w:fldCharType="separate"/>
-    </w:r>
-    <w:r>
-      <w:rPr>
-        <w:noProof/>
-        <w:color w:val="5B9BD5" w:themeColor="accent1"/>
-      </w:rPr>
-      <w:t>2</w:t>
-    </w:r>
-    <w:r>
-      <w:rPr>
-        <w:color w:val="5B9BD5" w:themeColor="accent1"/>
-      </w:rPr>
-      <w:fldChar w:fldCharType="end"/>
-    </w:r>
-    <w:r>
-      <w:rPr>
-        <w:color w:val="5B9BD5" w:themeColor="accent1"/>
-      </w:rPr>
-      <w:t xml:space="preserve"> of </w:t>
-    </w:r>
-    <w:r>
-      <w:rPr>
-        <w:color w:val="5B9BD5" w:themeColor="accent1"/>
-      </w:rPr>
-      <w:fldChar w:fldCharType="begin"/>
-    </w:r>
-    <w:r>
-      <w:rPr>
-        <w:color w:val="5B9BD5" w:themeColor="accent1"/>
-      </w:rPr>
-      <w:instrText xml:space="preserve"> NUMPAGES  \* Arabic  \* MERGEFORMAT </w:instrText>
-    </w:r>
-    <w:r>
-      <w:rPr>
-        <w:color w:val="5B9BD5" w:themeColor="accent1"/>
-      </w:rPr>
-      <w:fldChar w:fldCharType="separate"/>
-    </w:r>
-    <w:r>
-      <w:rPr>
-        <w:noProof/>
-        <w:color w:val="5B9BD5" w:themeColor="accent1"/>
-      </w:rPr>
-      <w:t>2</w:t>
-    </w:r>
-    <w:r>
-      <w:rPr>
-        <w:color w:val="5B9BD5" w:themeColor="accent1"/>
-      </w:rPr>
-      <w:fldChar w:fldCharType="end"/>
-    </w:r>
-  </w:p>
-  <w:p>
-    <w:pPr>
-      <w:pStyle w:val="Footer"/>
-    </w:pPr>
-  </w:p>
-</w:ftr>
-</file>
-
 <file path=word/footnotes.xml><?xml version="1.0" encoding="utf-8"?>
-<w:footnotes xmlns:wpc="http://schemas.microsoft.com/office/word/2010/wordprocessingCanvas" xmlns:mc="http://schemas.openxmlformats.org/markup-compatibility/2006" xmlns:o="urn:schemas-microsoft-com:office:office" xmlns:r="http://schemas.openxmlformats.org/officeDocument/2006/relationships" xmlns:m="http://schemas.openxmlformats.org/officeDocument/2006/math" xmlns:v="urn:schemas-microsoft-com:vml" xmlns:wp14="http://schemas.microsoft.com/office/word/2010/wordprocessingDrawing" xmlns:wp="http://schemas.openxmlformats.org/drawingml/2006/wordprocessingDrawing" xmlns:w10="urn:schemas-microsoft-com:office:word" xmlns:w="http://schemas.openxmlformats.org/wordprocessingml/2006/main" xmlns:w14="http://schemas.microsoft.com/office/word/2010/wordml" xmlns:w15="http://schemas.microsoft.com/office/word/2012/wordml" xmlns:wpg="http://schemas.microsoft.com/office/word/2010/wordprocessingGroup" xmlns:wpi="http://schemas.microsoft.com/office/word/2010/wordprocessingInk" xmlns:wne="http://schemas.microsoft.com/office/word/2006/wordml" xmlns:wps="http://schemas.microsoft.com/office/word/2010/wordprocessingShape" mc:Ignorable="w14 w15 wp14">
+<w:footnotes xmlns:wpc="http://schemas.microsoft.com/office/word/2010/wordprocessingCanvas" xmlns:mc="http://schemas.openxmlformats.org/markup-compatibility/2006" xmlns:o="urn:schemas-microsoft-com:office:office" xmlns:r="http://schemas.openxmlformats.org/officeDocument/2006/relationships" xmlns:m="http://schemas.openxmlformats.org/officeDocument/2006/math" xmlns:v="urn:schemas-microsoft-com:vml" xmlns:wp14="http://schemas.microsoft.com/office/word/2010/wordprocessingDrawing" xmlns:wp="http://schemas.openxmlformats.org/drawingml/2006/wordprocessingDrawing" xmlns:w10="urn:schemas-microsoft-com:office:word" xmlns:w="http://schemas.openxmlformats.org/wordprocessingml/2006/main" xmlns:w14="http://schemas.microsoft.com/office/word/2010/wordml" xmlns:wpg="http://schemas.microsoft.com/office/word/2010/wordprocessingGroup" xmlns:wpi="http://schemas.microsoft.com/office/word/2010/wordprocessingInk" xmlns:wne="http://schemas.microsoft.com/office/word/2006/wordml" xmlns:wps="http://schemas.microsoft.com/office/word/2010/wordprocessingShape" mc:Ignorable="w14 wp14">
   <w:footnote w:type="separator" w:id="-1">
     <w:p>
       <w:pPr>
@@ -1192,8 +1761,8 @@
 </file>
 
 <file path=word/numbering.xml><?xml version="1.0" encoding="utf-8"?>
-<w:numbering xmlns:wpc="http://schemas.microsoft.com/office/word/2010/wordprocessingCanvas" xmlns:mc="http://schemas.openxmlformats.org/markup-compatibility/2006" xmlns:o="urn:schemas-microsoft-com:office:office" xmlns:r="http://schemas.openxmlformats.org/officeDocument/2006/relationships" xmlns:m="http://schemas.openxmlformats.org/officeDocument/2006/math" xmlns:v="urn:schemas-microsoft-com:vml" xmlns:wp14="http://schemas.microsoft.com/office/word/2010/wordprocessingDrawing" xmlns:wp="http://schemas.openxmlformats.org/drawingml/2006/wordprocessingDrawing" xmlns:w10="urn:schemas-microsoft-com:office:word" xmlns:w="http://schemas.openxmlformats.org/wordprocessingml/2006/main" xmlns:w14="http://schemas.microsoft.com/office/word/2010/wordml" xmlns:w15="http://schemas.microsoft.com/office/word/2012/wordml" xmlns:wpg="http://schemas.microsoft.com/office/word/2010/wordprocessingGroup" xmlns:wpi="http://schemas.microsoft.com/office/word/2010/wordprocessingInk" xmlns:wne="http://schemas.microsoft.com/office/word/2006/wordml" xmlns:wps="http://schemas.microsoft.com/office/word/2010/wordprocessingShape" mc:Ignorable="w14 w15 wp14">
-  <w:abstractNum w:abstractNumId="0" w15:restartNumberingAfterBreak="0">
+<w:numbering xmlns:wpc="http://schemas.microsoft.com/office/word/2010/wordprocessingCanvas" xmlns:mc="http://schemas.openxmlformats.org/markup-compatibility/2006" xmlns:o="urn:schemas-microsoft-com:office:office" xmlns:r="http://schemas.openxmlformats.org/officeDocument/2006/relationships" xmlns:m="http://schemas.openxmlformats.org/officeDocument/2006/math" xmlns:v="urn:schemas-microsoft-com:vml" xmlns:wp14="http://schemas.microsoft.com/office/word/2010/wordprocessingDrawing" xmlns:wp="http://schemas.openxmlformats.org/drawingml/2006/wordprocessingDrawing" xmlns:w10="urn:schemas-microsoft-com:office:word" xmlns:w="http://schemas.openxmlformats.org/wordprocessingml/2006/main" xmlns:w14="http://schemas.microsoft.com/office/word/2010/wordml" xmlns:wpg="http://schemas.microsoft.com/office/word/2010/wordprocessingGroup" xmlns:wpi="http://schemas.microsoft.com/office/word/2010/wordprocessingInk" xmlns:wne="http://schemas.microsoft.com/office/word/2006/wordml" xmlns:wps="http://schemas.microsoft.com/office/word/2010/wordprocessingShape" mc:Ignorable="w14 wp14">
+  <w:abstractNum w:abstractNumId="0">
     <w:nsid w:val="2EAE7EBC"/>
     <w:multiLevelType w:val="hybridMultilevel"/>
     <w:tmpl w:val="9C38B038"/>
@@ -1203,7 +1772,7 @@
       <w:lvlText w:val=""/>
       <w:lvlJc w:val="left"/>
       <w:pPr>
-        <w:ind w:left="720" w:hanging="360"/>
+        <w:ind w:left="1080" w:hanging="360"/>
       </w:pPr>
       <w:rPr>
         <w:rFonts w:ascii="Symbol" w:hAnsi="Symbol" w:hint="default"/>
@@ -1215,7 +1784,7 @@
       <w:lvlText w:val="o"/>
       <w:lvlJc w:val="left"/>
       <w:pPr>
-        <w:ind w:left="1440" w:hanging="360"/>
+        <w:ind w:left="1800" w:hanging="360"/>
       </w:pPr>
       <w:rPr>
         <w:rFonts w:ascii="Courier New" w:hAnsi="Courier New" w:cs="Courier New" w:hint="default"/>
@@ -1227,7 +1796,7 @@
       <w:lvlText w:val=""/>
       <w:lvlJc w:val="left"/>
       <w:pPr>
-        <w:ind w:left="2160" w:hanging="360"/>
+        <w:ind w:left="2520" w:hanging="360"/>
       </w:pPr>
       <w:rPr>
         <w:rFonts w:ascii="Wingdings" w:hAnsi="Wingdings" w:hint="default"/>
@@ -1239,7 +1808,7 @@
       <w:lvlText w:val=""/>
       <w:lvlJc w:val="left"/>
       <w:pPr>
-        <w:ind w:left="2880" w:hanging="360"/>
+        <w:ind w:left="3240" w:hanging="360"/>
       </w:pPr>
       <w:rPr>
         <w:rFonts w:ascii="Symbol" w:hAnsi="Symbol" w:hint="default"/>
@@ -1251,7 +1820,7 @@
       <w:lvlText w:val="o"/>
       <w:lvlJc w:val="left"/>
       <w:pPr>
-        <w:ind w:left="3600" w:hanging="360"/>
+        <w:ind w:left="3960" w:hanging="360"/>
       </w:pPr>
       <w:rPr>
         <w:rFonts w:ascii="Courier New" w:hAnsi="Courier New" w:cs="Courier New" w:hint="default"/>
@@ -1263,7 +1832,7 @@
       <w:lvlText w:val=""/>
       <w:lvlJc w:val="left"/>
       <w:pPr>
-        <w:ind w:left="4320" w:hanging="360"/>
+        <w:ind w:left="4680" w:hanging="360"/>
       </w:pPr>
       <w:rPr>
         <w:rFonts w:ascii="Wingdings" w:hAnsi="Wingdings" w:hint="default"/>
@@ -1275,7 +1844,7 @@
       <w:lvlText w:val=""/>
       <w:lvlJc w:val="left"/>
       <w:pPr>
-        <w:ind w:left="5040" w:hanging="360"/>
+        <w:ind w:left="5400" w:hanging="360"/>
       </w:pPr>
       <w:rPr>
         <w:rFonts w:ascii="Symbol" w:hAnsi="Symbol" w:hint="default"/>
@@ -1287,7 +1856,7 @@
       <w:lvlText w:val="o"/>
       <w:lvlJc w:val="left"/>
       <w:pPr>
-        <w:ind w:left="5760" w:hanging="360"/>
+        <w:ind w:left="6120" w:hanging="360"/>
       </w:pPr>
       <w:rPr>
         <w:rFonts w:ascii="Courier New" w:hAnsi="Courier New" w:cs="Courier New" w:hint="default"/>
@@ -1299,14 +1868,14 @@
       <w:lvlText w:val=""/>
       <w:lvlJc w:val="left"/>
       <w:pPr>
-        <w:ind w:left="6480" w:hanging="360"/>
+        <w:ind w:left="6840" w:hanging="360"/>
       </w:pPr>
       <w:rPr>
         <w:rFonts w:ascii="Wingdings" w:hAnsi="Wingdings" w:hint="default"/>
       </w:rPr>
     </w:lvl>
   </w:abstractNum>
-  <w:abstractNum w:abstractNumId="1" w15:restartNumberingAfterBreak="0">
+  <w:abstractNum w:abstractNumId="1">
     <w:nsid w:val="575F277B"/>
     <w:multiLevelType w:val="hybridMultilevel"/>
     <w:tmpl w:val="81425870"/>
@@ -1419,7 +1988,7 @@
       </w:rPr>
     </w:lvl>
   </w:abstractNum>
-  <w:abstractNum w:abstractNumId="2" w15:restartNumberingAfterBreak="0">
+  <w:abstractNum w:abstractNumId="2">
     <w:nsid w:val="7FE37674"/>
     <w:multiLevelType w:val="hybridMultilevel"/>
     <w:tmpl w:val="004CAC44"/>
@@ -1429,7 +1998,7 @@
       <w:lvlText w:val=""/>
       <w:lvlJc w:val="left"/>
       <w:pPr>
-        <w:ind w:left="720" w:hanging="360"/>
+        <w:ind w:left="1080" w:hanging="360"/>
       </w:pPr>
       <w:rPr>
         <w:rFonts w:ascii="Symbol" w:hAnsi="Symbol" w:hint="default"/>
@@ -1441,7 +2010,7 @@
       <w:lvlText w:val="o"/>
       <w:lvlJc w:val="left"/>
       <w:pPr>
-        <w:ind w:left="1440" w:hanging="360"/>
+        <w:ind w:left="1800" w:hanging="360"/>
       </w:pPr>
       <w:rPr>
         <w:rFonts w:ascii="Courier New" w:hAnsi="Courier New" w:cs="Courier New" w:hint="default"/>
@@ -1453,7 +2022,7 @@
       <w:lvlText w:val=""/>
       <w:lvlJc w:val="left"/>
       <w:pPr>
-        <w:ind w:left="2160" w:hanging="360"/>
+        <w:ind w:left="2520" w:hanging="360"/>
       </w:pPr>
       <w:rPr>
         <w:rFonts w:ascii="Wingdings" w:hAnsi="Wingdings" w:hint="default"/>
@@ -1465,7 +2034,7 @@
       <w:lvlText w:val=""/>
       <w:lvlJc w:val="left"/>
       <w:pPr>
-        <w:ind w:left="2880" w:hanging="360"/>
+        <w:ind w:left="3240" w:hanging="360"/>
       </w:pPr>
       <w:rPr>
         <w:rFonts w:ascii="Symbol" w:hAnsi="Symbol" w:hint="default"/>
@@ -1477,7 +2046,7 @@
       <w:lvlText w:val="o"/>
       <w:lvlJc w:val="left"/>
       <w:pPr>
-        <w:ind w:left="3600" w:hanging="360"/>
+        <w:ind w:left="3960" w:hanging="360"/>
       </w:pPr>
       <w:rPr>
         <w:rFonts w:ascii="Courier New" w:hAnsi="Courier New" w:cs="Courier New" w:hint="default"/>
@@ -1489,7 +2058,7 @@
       <w:lvlText w:val=""/>
       <w:lvlJc w:val="left"/>
       <w:pPr>
-        <w:ind w:left="4320" w:hanging="360"/>
+        <w:ind w:left="4680" w:hanging="360"/>
       </w:pPr>
       <w:rPr>
         <w:rFonts w:ascii="Wingdings" w:hAnsi="Wingdings" w:hint="default"/>
@@ -1501,7 +2070,7 @@
       <w:lvlText w:val=""/>
       <w:lvlJc w:val="left"/>
       <w:pPr>
-        <w:ind w:left="5040" w:hanging="360"/>
+        <w:ind w:left="5400" w:hanging="360"/>
       </w:pPr>
       <w:rPr>
         <w:rFonts w:ascii="Symbol" w:hAnsi="Symbol" w:hint="default"/>
@@ -1513,7 +2082,7 @@
       <w:lvlText w:val="o"/>
       <w:lvlJc w:val="left"/>
       <w:pPr>
-        <w:ind w:left="5760" w:hanging="360"/>
+        <w:ind w:left="6120" w:hanging="360"/>
       </w:pPr>
       <w:rPr>
         <w:rFonts w:ascii="Courier New" w:hAnsi="Courier New" w:cs="Courier New" w:hint="default"/>
@@ -1525,7 +2094,7 @@
       <w:lvlText w:val=""/>
       <w:lvlJc w:val="left"/>
       <w:pPr>
-        <w:ind w:left="6480" w:hanging="360"/>
+        <w:ind w:left="6840" w:hanging="360"/>
       </w:pPr>
       <w:rPr>
         <w:rFonts w:ascii="Wingdings" w:hAnsi="Wingdings" w:hint="default"/>
@@ -1545,7 +2114,7 @@
 </file>
 
 <file path=word/styles.xml><?xml version="1.0" encoding="utf-8"?>
-<w:styles xmlns:mc="http://schemas.openxmlformats.org/markup-compatibility/2006" xmlns:r="http://schemas.openxmlformats.org/officeDocument/2006/relationships" xmlns:w="http://schemas.openxmlformats.org/wordprocessingml/2006/main" xmlns:w14="http://schemas.microsoft.com/office/word/2010/wordml" xmlns:w15="http://schemas.microsoft.com/office/word/2012/wordml" mc:Ignorable="w14 w15">
+<w:styles xmlns:mc="http://schemas.openxmlformats.org/markup-compatibility/2006" xmlns:r="http://schemas.openxmlformats.org/officeDocument/2006/relationships" xmlns:w="http://schemas.openxmlformats.org/wordprocessingml/2006/main" xmlns:w14="http://schemas.microsoft.com/office/word/2010/wordml" mc:Ignorable="w14">
   <w:docDefaults>
     <w:rPrDefault>
       <w:rPr>
@@ -1561,378 +2130,144 @@
       </w:pPr>
     </w:pPrDefault>
   </w:docDefaults>
-  <w:latentStyles w:defLockedState="0" w:defUIPriority="99" w:defSemiHidden="0" w:defUnhideWhenUsed="0" w:defQFormat="0" w:count="371">
-    <w:lsdException w:name="Normal" w:uiPriority="0" w:qFormat="1"/>
-    <w:lsdException w:name="heading 1" w:uiPriority="9" w:qFormat="1"/>
-    <w:lsdException w:name="heading 2" w:semiHidden="1" w:uiPriority="9" w:unhideWhenUsed="1" w:qFormat="1"/>
-    <w:lsdException w:name="heading 3" w:semiHidden="1" w:uiPriority="9" w:unhideWhenUsed="1" w:qFormat="1"/>
-    <w:lsdException w:name="heading 4" w:semiHidden="1" w:uiPriority="9" w:unhideWhenUsed="1" w:qFormat="1"/>
-    <w:lsdException w:name="heading 5" w:semiHidden="1" w:uiPriority="9" w:unhideWhenUsed="1" w:qFormat="1"/>
-    <w:lsdException w:name="heading 6" w:semiHidden="1" w:uiPriority="9" w:unhideWhenUsed="1" w:qFormat="1"/>
-    <w:lsdException w:name="heading 7" w:semiHidden="1" w:uiPriority="9" w:unhideWhenUsed="1" w:qFormat="1"/>
-    <w:lsdException w:name="heading 8" w:semiHidden="1" w:uiPriority="9" w:unhideWhenUsed="1" w:qFormat="1"/>
-    <w:lsdException w:name="heading 9" w:semiHidden="1" w:uiPriority="9" w:unhideWhenUsed="1" w:qFormat="1"/>
-    <w:lsdException w:name="index 1" w:semiHidden="1" w:unhideWhenUsed="1"/>
-    <w:lsdException w:name="index 2" w:semiHidden="1" w:unhideWhenUsed="1"/>
-    <w:lsdException w:name="index 3" w:semiHidden="1" w:unhideWhenUsed="1"/>
-    <w:lsdException w:name="index 4" w:semiHidden="1" w:unhideWhenUsed="1"/>
-    <w:lsdException w:name="index 5" w:semiHidden="1" w:unhideWhenUsed="1"/>
-    <w:lsdException w:name="index 6" w:semiHidden="1" w:unhideWhenUsed="1"/>
-    <w:lsdException w:name="index 7" w:semiHidden="1" w:unhideWhenUsed="1"/>
-    <w:lsdException w:name="index 8" w:semiHidden="1" w:unhideWhenUsed="1"/>
-    <w:lsdException w:name="index 9" w:semiHidden="1" w:unhideWhenUsed="1"/>
-    <w:lsdException w:name="toc 1" w:semiHidden="1" w:uiPriority="39" w:unhideWhenUsed="1"/>
-    <w:lsdException w:name="toc 2" w:semiHidden="1" w:uiPriority="39" w:unhideWhenUsed="1"/>
-    <w:lsdException w:name="toc 3" w:semiHidden="1" w:uiPriority="39" w:unhideWhenUsed="1"/>
-    <w:lsdException w:name="toc 4" w:semiHidden="1" w:uiPriority="39" w:unhideWhenUsed="1"/>
-    <w:lsdException w:name="toc 5" w:semiHidden="1" w:uiPriority="39" w:unhideWhenUsed="1"/>
-    <w:lsdException w:name="toc 6" w:semiHidden="1" w:uiPriority="39" w:unhideWhenUsed="1"/>
-    <w:lsdException w:name="toc 7" w:semiHidden="1" w:uiPriority="39" w:unhideWhenUsed="1"/>
-    <w:lsdException w:name="toc 8" w:semiHidden="1" w:uiPriority="39" w:unhideWhenUsed="1"/>
-    <w:lsdException w:name="toc 9" w:semiHidden="1" w:uiPriority="39" w:unhideWhenUsed="1"/>
-    <w:lsdException w:name="Normal Indent" w:semiHidden="1" w:unhideWhenUsed="1"/>
-    <w:lsdException w:name="footnote text" w:semiHidden="1" w:unhideWhenUsed="1"/>
-    <w:lsdException w:name="annotation text" w:semiHidden="1" w:unhideWhenUsed="1"/>
-    <w:lsdException w:name="header" w:semiHidden="1" w:unhideWhenUsed="1"/>
-    <w:lsdException w:name="footer" w:semiHidden="1" w:unhideWhenUsed="1"/>
-    <w:lsdException w:name="index heading" w:semiHidden="1" w:unhideWhenUsed="1"/>
-    <w:lsdException w:name="caption" w:semiHidden="1" w:uiPriority="35" w:unhideWhenUsed="1" w:qFormat="1"/>
-    <w:lsdException w:name="table of figures" w:semiHidden="1" w:unhideWhenUsed="1"/>
-    <w:lsdException w:name="envelope address" w:semiHidden="1" w:unhideWhenUsed="1"/>
-    <w:lsdException w:name="envelope return" w:semiHidden="1" w:unhideWhenUsed="1"/>
-    <w:lsdException w:name="footnote reference" w:semiHidden="1" w:unhideWhenUsed="1"/>
-    <w:lsdException w:name="annotation reference" w:semiHidden="1" w:unhideWhenUsed="1"/>
-    <w:lsdException w:name="line number" w:semiHidden="1" w:unhideWhenUsed="1"/>
-    <w:lsdException w:name="page number" w:semiHidden="1" w:unhideWhenUsed="1"/>
-    <w:lsdException w:name="endnote reference" w:semiHidden="1" w:unhideWhenUsed="1"/>
-    <w:lsdException w:name="endnote text" w:semiHidden="1" w:unhideWhenUsed="1"/>
-    <w:lsdException w:name="table of authorities" w:semiHidden="1" w:unhideWhenUsed="1"/>
-    <w:lsdException w:name="macro" w:semiHidden="1" w:unhideWhenUsed="1"/>
-    <w:lsdException w:name="toa heading" w:semiHidden="1" w:unhideWhenUsed="1"/>
-    <w:lsdException w:name="List" w:semiHidden="1" w:unhideWhenUsed="1"/>
-    <w:lsdException w:name="List Bullet" w:semiHidden="1" w:unhideWhenUsed="1"/>
-    <w:lsdException w:name="List Number" w:semiHidden="1" w:unhideWhenUsed="1"/>
-    <w:lsdException w:name="List 2" w:semiHidden="1" w:unhideWhenUsed="1"/>
-    <w:lsdException w:name="List 3" w:semiHidden="1" w:unhideWhenUsed="1"/>
-    <w:lsdException w:name="List 4" w:semiHidden="1" w:unhideWhenUsed="1"/>
-    <w:lsdException w:name="List 5" w:semiHidden="1" w:unhideWhenUsed="1"/>
-    <w:lsdException w:name="List Bullet 2" w:semiHidden="1" w:unhideWhenUsed="1"/>
-    <w:lsdException w:name="List Bullet 3" w:semiHidden="1" w:unhideWhenUsed="1"/>
-    <w:lsdException w:name="List Bullet 4" w:semiHidden="1" w:unhideWhenUsed="1"/>
-    <w:lsdException w:name="List Bullet 5" w:semiHidden="1" w:unhideWhenUsed="1"/>
-    <w:lsdException w:name="List Number 2" w:semiHidden="1" w:unhideWhenUsed="1"/>
-    <w:lsdException w:name="List Number 3" w:semiHidden="1" w:unhideWhenUsed="1"/>
-    <w:lsdException w:name="List Number 4" w:semiHidden="1" w:unhideWhenUsed="1"/>
-    <w:lsdException w:name="List Number 5" w:semiHidden="1" w:unhideWhenUsed="1"/>
-    <w:lsdException w:name="Title" w:uiPriority="10" w:qFormat="1"/>
-    <w:lsdException w:name="Closing" w:semiHidden="1" w:unhideWhenUsed="1"/>
-    <w:lsdException w:name="Signature" w:semiHidden="1" w:unhideWhenUsed="1"/>
-    <w:lsdException w:name="Default Paragraph Font" w:semiHidden="1" w:uiPriority="1" w:unhideWhenUsed="1"/>
-    <w:lsdException w:name="Body Text" w:semiHidden="1" w:unhideWhenUsed="1"/>
-    <w:lsdException w:name="Body Text Indent" w:semiHidden="1" w:unhideWhenUsed="1"/>
-    <w:lsdException w:name="List Continue" w:semiHidden="1" w:unhideWhenUsed="1"/>
-    <w:lsdException w:name="List Continue 2" w:semiHidden="1" w:unhideWhenUsed="1"/>
-    <w:lsdException w:name="List Continue 3" w:semiHidden="1" w:unhideWhenUsed="1"/>
-    <w:lsdException w:name="List Continue 4" w:semiHidden="1" w:unhideWhenUsed="1"/>
-    <w:lsdException w:name="List Continue 5" w:semiHidden="1" w:unhideWhenUsed="1"/>
-    <w:lsdException w:name="Message Header" w:semiHidden="1" w:unhideWhenUsed="1"/>
-    <w:lsdException w:name="Subtitle" w:uiPriority="11" w:qFormat="1"/>
-    <w:lsdException w:name="Salutation" w:semiHidden="1" w:unhideWhenUsed="1"/>
-    <w:lsdException w:name="Date" w:semiHidden="1" w:unhideWhenUsed="1"/>
-    <w:lsdException w:name="Body Text First Indent" w:semiHidden="1" w:unhideWhenUsed="1"/>
-    <w:lsdException w:name="Body Text First Indent 2" w:semiHidden="1" w:unhideWhenUsed="1"/>
-    <w:lsdException w:name="Note Heading" w:semiHidden="1" w:unhideWhenUsed="1"/>
-    <w:lsdException w:name="Body Text 2" w:semiHidden="1" w:unhideWhenUsed="1"/>
-    <w:lsdException w:name="Body Text 3" w:semiHidden="1" w:unhideWhenUsed="1"/>
-    <w:lsdException w:name="Body Text Indent 2" w:semiHidden="1" w:unhideWhenUsed="1"/>
-    <w:lsdException w:name="Body Text Indent 3" w:semiHidden="1" w:unhideWhenUsed="1"/>
-    <w:lsdException w:name="Block Text" w:semiHidden="1" w:unhideWhenUsed="1"/>
-    <w:lsdException w:name="Hyperlink" w:semiHidden="1" w:unhideWhenUsed="1"/>
-    <w:lsdException w:name="FollowedHyperlink" w:semiHidden="1" w:unhideWhenUsed="1"/>
-    <w:lsdException w:name="Strong" w:uiPriority="22" w:qFormat="1"/>
-    <w:lsdException w:name="Emphasis" w:uiPriority="20" w:qFormat="1"/>
-    <w:lsdException w:name="Document Map" w:semiHidden="1" w:unhideWhenUsed="1"/>
-    <w:lsdException w:name="Plain Text" w:semiHidden="1" w:unhideWhenUsed="1"/>
-    <w:lsdException w:name="E-mail Signature" w:semiHidden="1" w:unhideWhenUsed="1"/>
-    <w:lsdException w:name="HTML Top of Form" w:semiHidden="1" w:unhideWhenUsed="1"/>
-    <w:lsdException w:name="HTML Bottom of Form" w:semiHidden="1" w:unhideWhenUsed="1"/>
-    <w:lsdException w:name="Normal (Web)" w:semiHidden="1" w:unhideWhenUsed="1"/>
-    <w:lsdException w:name="HTML Acronym" w:semiHidden="1" w:unhideWhenUsed="1"/>
-    <w:lsdException w:name="HTML Address" w:semiHidden="1" w:unhideWhenUsed="1"/>
-    <w:lsdException w:name="HTML Cite" w:semiHidden="1" w:unhideWhenUsed="1"/>
-    <w:lsdException w:name="HTML Code" w:semiHidden="1" w:unhideWhenUsed="1"/>
-    <w:lsdException w:name="HTML Definition" w:semiHidden="1" w:unhideWhenUsed="1"/>
-    <w:lsdException w:name="HTML Keyboard" w:semiHidden="1" w:unhideWhenUsed="1"/>
-    <w:lsdException w:name="HTML Preformatted" w:semiHidden="1" w:unhideWhenUsed="1"/>
-    <w:lsdException w:name="HTML Sample" w:semiHidden="1" w:unhideWhenUsed="1"/>
-    <w:lsdException w:name="HTML Typewriter" w:semiHidden="1" w:unhideWhenUsed="1"/>
-    <w:lsdException w:name="HTML Variable" w:semiHidden="1" w:unhideWhenUsed="1"/>
-    <w:lsdException w:name="Normal Table" w:semiHidden="1" w:unhideWhenUsed="1"/>
-    <w:lsdException w:name="annotation subject" w:semiHidden="1" w:unhideWhenUsed="1"/>
-    <w:lsdException w:name="No List" w:semiHidden="1" w:unhideWhenUsed="1"/>
-    <w:lsdException w:name="Outline List 1" w:semiHidden="1" w:unhideWhenUsed="1"/>
-    <w:lsdException w:name="Outline List 2" w:semiHidden="1" w:unhideWhenUsed="1"/>
-    <w:lsdException w:name="Outline List 3" w:semiHidden="1" w:unhideWhenUsed="1"/>
-    <w:lsdException w:name="Table Simple 1" w:semiHidden="1" w:unhideWhenUsed="1"/>
-    <w:lsdException w:name="Table Simple 2" w:semiHidden="1" w:unhideWhenUsed="1"/>
-    <w:lsdException w:name="Table Simple 3" w:semiHidden="1" w:unhideWhenUsed="1"/>
-    <w:lsdException w:name="Table Classic 1" w:semiHidden="1" w:unhideWhenUsed="1"/>
-    <w:lsdException w:name="Table Classic 2" w:semiHidden="1" w:unhideWhenUsed="1"/>
-    <w:lsdException w:name="Table Classic 3" w:semiHidden="1" w:unhideWhenUsed="1"/>
-    <w:lsdException w:name="Table Classic 4" w:semiHidden="1" w:unhideWhenUsed="1"/>
-    <w:lsdException w:name="Table Colorful 1" w:semiHidden="1" w:unhideWhenUsed="1"/>
-    <w:lsdException w:name="Table Colorful 2" w:semiHidden="1" w:unhideWhenUsed="1"/>
-    <w:lsdException w:name="Table Colorful 3" w:semiHidden="1" w:unhideWhenUsed="1"/>
-    <w:lsdException w:name="Table Columns 1" w:semiHidden="1" w:unhideWhenUsed="1"/>
-    <w:lsdException w:name="Table Columns 2" w:semiHidden="1" w:unhideWhenUsed="1"/>
-    <w:lsdException w:name="Table Columns 3" w:semiHidden="1" w:unhideWhenUsed="1"/>
-    <w:lsdException w:name="Table Columns 4" w:semiHidden="1" w:unhideWhenUsed="1"/>
-    <w:lsdException w:name="Table Columns 5" w:semiHidden="1" w:unhideWhenUsed="1"/>
-    <w:lsdException w:name="Table Grid 1" w:semiHidden="1" w:unhideWhenUsed="1"/>
-    <w:lsdException w:name="Table Grid 2" w:semiHidden="1" w:unhideWhenUsed="1"/>
-    <w:lsdException w:name="Table Grid 3" w:semiHidden="1" w:unhideWhenUsed="1"/>
-    <w:lsdException w:name="Table Grid 4" w:semiHidden="1" w:unhideWhenUsed="1"/>
-    <w:lsdException w:name="Table Grid 5" w:semiHidden="1" w:unhideWhenUsed="1"/>
-    <w:lsdException w:name="Table Grid 6" w:semiHidden="1" w:unhideWhenUsed="1"/>
-    <w:lsdException w:name="Table Grid 7" w:semiHidden="1" w:unhideWhenUsed="1"/>
-    <w:lsdException w:name="Table Grid 8" w:semiHidden="1" w:unhideWhenUsed="1"/>
-    <w:lsdException w:name="Table List 1" w:semiHidden="1" w:unhideWhenUsed="1"/>
-    <w:lsdException w:name="Table List 2" w:semiHidden="1" w:unhideWhenUsed="1"/>
-    <w:lsdException w:name="Table List 3" w:semiHidden="1" w:unhideWhenUsed="1"/>
-    <w:lsdException w:name="Table List 4" w:semiHidden="1" w:unhideWhenUsed="1"/>
-    <w:lsdException w:name="Table List 5" w:semiHidden="1" w:unhideWhenUsed="1"/>
-    <w:lsdException w:name="Table List 6" w:semiHidden="1" w:unhideWhenUsed="1"/>
-    <w:lsdException w:name="Table List 7" w:semiHidden="1" w:unhideWhenUsed="1"/>
-    <w:lsdException w:name="Table List 8" w:semiHidden="1" w:unhideWhenUsed="1"/>
-    <w:lsdException w:name="Table 3D effects 1" w:semiHidden="1" w:unhideWhenUsed="1"/>
-    <w:lsdException w:name="Table 3D effects 2" w:semiHidden="1" w:unhideWhenUsed="1"/>
-    <w:lsdException w:name="Table 3D effects 3" w:semiHidden="1" w:unhideWhenUsed="1"/>
-    <w:lsdException w:name="Table Contemporary" w:semiHidden="1" w:unhideWhenUsed="1"/>
-    <w:lsdException w:name="Table Elegant" w:semiHidden="1" w:unhideWhenUsed="1"/>
-    <w:lsdException w:name="Table Professional" w:semiHidden="1" w:unhideWhenUsed="1"/>
-    <w:lsdException w:name="Table Subtle 1" w:semiHidden="1" w:unhideWhenUsed="1"/>
-    <w:lsdException w:name="Table Subtle 2" w:semiHidden="1" w:unhideWhenUsed="1"/>
-    <w:lsdException w:name="Table Web 1" w:semiHidden="1" w:unhideWhenUsed="1"/>
-    <w:lsdException w:name="Table Web 2" w:semiHidden="1" w:unhideWhenUsed="1"/>
-    <w:lsdException w:name="Table Web 3" w:semiHidden="1" w:unhideWhenUsed="1"/>
-    <w:lsdException w:name="Balloon Text" w:semiHidden="1" w:unhideWhenUsed="1"/>
-    <w:lsdException w:name="Table Grid" w:uiPriority="39"/>
-    <w:lsdException w:name="Table Theme" w:semiHidden="1" w:unhideWhenUsed="1"/>
-    <w:lsdException w:name="Placeholder Text" w:semiHidden="1"/>
-    <w:lsdException w:name="No Spacing" w:uiPriority="1" w:qFormat="1"/>
-    <w:lsdException w:name="Light Shading" w:uiPriority="60"/>
-    <w:lsdException w:name="Light List" w:uiPriority="61"/>
-    <w:lsdException w:name="Light Grid" w:uiPriority="62"/>
-    <w:lsdException w:name="Medium Shading 1" w:uiPriority="63"/>
-    <w:lsdException w:name="Medium Shading 2" w:uiPriority="64"/>
-    <w:lsdException w:name="Medium List 1" w:uiPriority="65"/>
-    <w:lsdException w:name="Medium List 2" w:uiPriority="66"/>
-    <w:lsdException w:name="Medium Grid 1" w:uiPriority="67"/>
-    <w:lsdException w:name="Medium Grid 2" w:uiPriority="68"/>
-    <w:lsdException w:name="Medium Grid 3" w:uiPriority="69"/>
-    <w:lsdException w:name="Dark List" w:uiPriority="70"/>
-    <w:lsdException w:name="Colorful Shading" w:uiPriority="71"/>
-    <w:lsdException w:name="Colorful List" w:uiPriority="72"/>
-    <w:lsdException w:name="Colorful Grid" w:uiPriority="73"/>
-    <w:lsdException w:name="Light Shading Accent 1" w:uiPriority="60"/>
-    <w:lsdException w:name="Light List Accent 1" w:uiPriority="61"/>
-    <w:lsdException w:name="Light Grid Accent 1" w:uiPriority="62"/>
-    <w:lsdException w:name="Medium Shading 1 Accent 1" w:uiPriority="63"/>
-    <w:lsdException w:name="Medium Shading 2 Accent 1" w:uiPriority="64"/>
-    <w:lsdException w:name="Medium List 1 Accent 1" w:uiPriority="65"/>
-    <w:lsdException w:name="Revision" w:semiHidden="1"/>
-    <w:lsdException w:name="List Paragraph" w:uiPriority="34" w:qFormat="1"/>
-    <w:lsdException w:name="Quote" w:uiPriority="29" w:qFormat="1"/>
-    <w:lsdException w:name="Intense Quote" w:uiPriority="30" w:qFormat="1"/>
-    <w:lsdException w:name="Medium List 2 Accent 1" w:uiPriority="66"/>
-    <w:lsdException w:name="Medium Grid 1 Accent 1" w:uiPriority="67"/>
-    <w:lsdException w:name="Medium Grid 2 Accent 1" w:uiPriority="68"/>
-    <w:lsdException w:name="Medium Grid 3 Accent 1" w:uiPriority="69"/>
-    <w:lsdException w:name="Dark List Accent 1" w:uiPriority="70"/>
-    <w:lsdException w:name="Colorful Shading Accent 1" w:uiPriority="71"/>
-    <w:lsdException w:name="Colorful List Accent 1" w:uiPriority="72"/>
-    <w:lsdException w:name="Colorful Grid Accent 1" w:uiPriority="73"/>
-    <w:lsdException w:name="Light Shading Accent 2" w:uiPriority="60"/>
-    <w:lsdException w:name="Light List Accent 2" w:uiPriority="61"/>
-    <w:lsdException w:name="Light Grid Accent 2" w:uiPriority="62"/>
-    <w:lsdException w:name="Medium Shading 1 Accent 2" w:uiPriority="63"/>
-    <w:lsdException w:name="Medium Shading 2 Accent 2" w:uiPriority="64"/>
-    <w:lsdException w:name="Medium List 1 Accent 2" w:uiPriority="65"/>
-    <w:lsdException w:name="Medium List 2 Accent 2" w:uiPriority="66"/>
-    <w:lsdException w:name="Medium Grid 1 Accent 2" w:uiPriority="67"/>
-    <w:lsdException w:name="Medium Grid 2 Accent 2" w:uiPriority="68"/>
-    <w:lsdException w:name="Medium Grid 3 Accent 2" w:uiPriority="69"/>
-    <w:lsdException w:name="Dark List Accent 2" w:uiPriority="70"/>
-    <w:lsdException w:name="Colorful Shading Accent 2" w:uiPriority="71"/>
-    <w:lsdException w:name="Colorful List Accent 2" w:uiPriority="72"/>
-    <w:lsdException w:name="Colorful Grid Accent 2" w:uiPriority="73"/>
-    <w:lsdException w:name="Light Shading Accent 3" w:uiPriority="60"/>
-    <w:lsdException w:name="Light List Accent 3" w:uiPriority="61"/>
-    <w:lsdException w:name="Light Grid Accent 3" w:uiPriority="62"/>
-    <w:lsdException w:name="Medium Shading 1 Accent 3" w:uiPriority="63"/>
-    <w:lsdException w:name="Medium Shading 2 Accent 3" w:uiPriority="64"/>
-    <w:lsdException w:name="Medium List 1 Accent 3" w:uiPriority="65"/>
-    <w:lsdException w:name="Medium List 2 Accent 3" w:uiPriority="66"/>
-    <w:lsdException w:name="Medium Grid 1 Accent 3" w:uiPriority="67"/>
-    <w:lsdException w:name="Medium Grid 2 Accent 3" w:uiPriority="68"/>
-    <w:lsdException w:name="Medium Grid 3 Accent 3" w:uiPriority="69"/>
-    <w:lsdException w:name="Dark List Accent 3" w:uiPriority="70"/>
-    <w:lsdException w:name="Colorful Shading Accent 3" w:uiPriority="71"/>
-    <w:lsdException w:name="Colorful List Accent 3" w:uiPriority="72"/>
-    <w:lsdException w:name="Colorful Grid Accent 3" w:uiPriority="73"/>
-    <w:lsdException w:name="Light Shading Accent 4" w:uiPriority="60"/>
-    <w:lsdException w:name="Light List Accent 4" w:uiPriority="61"/>
-    <w:lsdException w:name="Light Grid Accent 4" w:uiPriority="62"/>
-    <w:lsdException w:name="Medium Shading 1 Accent 4" w:uiPriority="63"/>
-    <w:lsdException w:name="Medium Shading 2 Accent 4" w:uiPriority="64"/>
-    <w:lsdException w:name="Medium List 1 Accent 4" w:uiPriority="65"/>
-    <w:lsdException w:name="Medium List 2 Accent 4" w:uiPriority="66"/>
-    <w:lsdException w:name="Medium Grid 1 Accent 4" w:uiPriority="67"/>
-    <w:lsdException w:name="Medium Grid 2 Accent 4" w:uiPriority="68"/>
-    <w:lsdException w:name="Medium Grid 3 Accent 4" w:uiPriority="69"/>
-    <w:lsdException w:name="Dark List Accent 4" w:uiPriority="70"/>
-    <w:lsdException w:name="Colorful Shading Accent 4" w:uiPriority="71"/>
-    <w:lsdException w:name="Colorful List Accent 4" w:uiPriority="72"/>
-    <w:lsdException w:name="Colorful Grid Accent 4" w:uiPriority="73"/>
-    <w:lsdException w:name="Light Shading Accent 5" w:uiPriority="60"/>
-    <w:lsdException w:name="Light List Accent 5" w:uiPriority="61"/>
-    <w:lsdException w:name="Light Grid Accent 5" w:uiPriority="62"/>
-    <w:lsdException w:name="Medium Shading 1 Accent 5" w:uiPriority="63"/>
-    <w:lsdException w:name="Medium Shading 2 Accent 5" w:uiPriority="64"/>
-    <w:lsdException w:name="Medium List 1 Accent 5" w:uiPriority="65"/>
-    <w:lsdException w:name="Medium List 2 Accent 5" w:uiPriority="66"/>
-    <w:lsdException w:name="Medium Grid 1 Accent 5" w:uiPriority="67"/>
-    <w:lsdException w:name="Medium Grid 2 Accent 5" w:uiPriority="68"/>
-    <w:lsdException w:name="Medium Grid 3 Accent 5" w:uiPriority="69"/>
-    <w:lsdException w:name="Dark List Accent 5" w:uiPriority="70"/>
-    <w:lsdException w:name="Colorful Shading Accent 5" w:uiPriority="71"/>
-    <w:lsdException w:name="Colorful List Accent 5" w:uiPriority="72"/>
-    <w:lsdException w:name="Colorful Grid Accent 5" w:uiPriority="73"/>
-    <w:lsdException w:name="Light Shading Accent 6" w:uiPriority="60"/>
-    <w:lsdException w:name="Light List Accent 6" w:uiPriority="61"/>
-    <w:lsdException w:name="Light Grid Accent 6" w:uiPriority="62"/>
-    <w:lsdException w:name="Medium Shading 1 Accent 6" w:uiPriority="63"/>
-    <w:lsdException w:name="Medium Shading 2 Accent 6" w:uiPriority="64"/>
-    <w:lsdException w:name="Medium List 1 Accent 6" w:uiPriority="65"/>
-    <w:lsdException w:name="Medium List 2 Accent 6" w:uiPriority="66"/>
-    <w:lsdException w:name="Medium Grid 1 Accent 6" w:uiPriority="67"/>
-    <w:lsdException w:name="Medium Grid 2 Accent 6" w:uiPriority="68"/>
-    <w:lsdException w:name="Medium Grid 3 Accent 6" w:uiPriority="69"/>
-    <w:lsdException w:name="Dark List Accent 6" w:uiPriority="70"/>
-    <w:lsdException w:name="Colorful Shading Accent 6" w:uiPriority="71"/>
-    <w:lsdException w:name="Colorful List Accent 6" w:uiPriority="72"/>
-    <w:lsdException w:name="Colorful Grid Accent 6" w:uiPriority="73"/>
-    <w:lsdException w:name="Subtle Emphasis" w:uiPriority="19" w:qFormat="1"/>
-    <w:lsdException w:name="Intense Emphasis" w:uiPriority="21" w:qFormat="1"/>
-    <w:lsdException w:name="Subtle Reference" w:uiPriority="31" w:qFormat="1"/>
-    <w:lsdException w:name="Intense Reference" w:uiPriority="32" w:qFormat="1"/>
-    <w:lsdException w:name="Book Title" w:uiPriority="33" w:qFormat="1"/>
-    <w:lsdException w:name="Bibliography" w:semiHidden="1" w:uiPriority="37" w:unhideWhenUsed="1"/>
-    <w:lsdException w:name="TOC Heading" w:semiHidden="1" w:uiPriority="39" w:unhideWhenUsed="1" w:qFormat="1"/>
-    <w:lsdException w:name="Plain Table 1" w:uiPriority="41"/>
-    <w:lsdException w:name="Plain Table 2" w:uiPriority="42"/>
-    <w:lsdException w:name="Plain Table 3" w:uiPriority="43"/>
-    <w:lsdException w:name="Plain Table 4" w:uiPriority="44"/>
-    <w:lsdException w:name="Plain Table 5" w:uiPriority="45"/>
-    <w:lsdException w:name="Grid Table Light" w:uiPriority="40"/>
-    <w:lsdException w:name="Grid Table 1 Light" w:uiPriority="46"/>
-    <w:lsdException w:name="Grid Table 2" w:uiPriority="47"/>
-    <w:lsdException w:name="Grid Table 3" w:uiPriority="48"/>
-    <w:lsdException w:name="Grid Table 4" w:uiPriority="49"/>
-    <w:lsdException w:name="Grid Table 5 Dark" w:uiPriority="50"/>
-    <w:lsdException w:name="Grid Table 6 Colorful" w:uiPriority="51"/>
-    <w:lsdException w:name="Grid Table 7 Colorful" w:uiPriority="52"/>
-    <w:lsdException w:name="Grid Table 1 Light Accent 1" w:uiPriority="46"/>
-    <w:lsdException w:name="Grid Table 2 Accent 1" w:uiPriority="47"/>
-    <w:lsdException w:name="Grid Table 3 Accent 1" w:uiPriority="48"/>
-    <w:lsdException w:name="Grid Table 4 Accent 1" w:uiPriority="49"/>
-    <w:lsdException w:name="Grid Table 5 Dark Accent 1" w:uiPriority="50"/>
-    <w:lsdException w:name="Grid Table 6 Colorful Accent 1" w:uiPriority="51"/>
-    <w:lsdException w:name="Grid Table 7 Colorful Accent 1" w:uiPriority="52"/>
-    <w:lsdException w:name="Grid Table 1 Light Accent 2" w:uiPriority="46"/>
-    <w:lsdException w:name="Grid Table 2 Accent 2" w:uiPriority="47"/>
-    <w:lsdException w:name="Grid Table 3 Accent 2" w:uiPriority="48"/>
-    <w:lsdException w:name="Grid Table 4 Accent 2" w:uiPriority="49"/>
-    <w:lsdException w:name="Grid Table 5 Dark Accent 2" w:uiPriority="50"/>
-    <w:lsdException w:name="Grid Table 6 Colorful Accent 2" w:uiPriority="51"/>
-    <w:lsdException w:name="Grid Table 7 Colorful Accent 2" w:uiPriority="52"/>
-    <w:lsdException w:name="Grid Table 1 Light Accent 3" w:uiPriority="46"/>
-    <w:lsdException w:name="Grid Table 2 Accent 3" w:uiPriority="47"/>
-    <w:lsdException w:name="Grid Table 3 Accent 3" w:uiPriority="48"/>
-    <w:lsdException w:name="Grid Table 4 Accent 3" w:uiPriority="49"/>
-    <w:lsdException w:name="Grid Table 5 Dark Accent 3" w:uiPriority="50"/>
-    <w:lsdException w:name="Grid Table 6 Colorful Accent 3" w:uiPriority="51"/>
-    <w:lsdException w:name="Grid Table 7 Colorful Accent 3" w:uiPriority="52"/>
-    <w:lsdException w:name="Grid Table 1 Light Accent 4" w:uiPriority="46"/>
-    <w:lsdException w:name="Grid Table 2 Accent 4" w:uiPriority="47"/>
-    <w:lsdException w:name="Grid Table 3 Accent 4" w:uiPriority="48"/>
-    <w:lsdException w:name="Grid Table 4 Accent 4" w:uiPriority="49"/>
-    <w:lsdException w:name="Grid Table 5 Dark Accent 4" w:uiPriority="50"/>
-    <w:lsdException w:name="Grid Table 6 Colorful Accent 4" w:uiPriority="51"/>
-    <w:lsdException w:name="Grid Table 7 Colorful Accent 4" w:uiPriority="52"/>
-    <w:lsdException w:name="Grid Table 1 Light Accent 5" w:uiPriority="46"/>
-    <w:lsdException w:name="Grid Table 2 Accent 5" w:uiPriority="47"/>
-    <w:lsdException w:name="Grid Table 3 Accent 5" w:uiPriority="48"/>
-    <w:lsdException w:name="Grid Table 4 Accent 5" w:uiPriority="49"/>
-    <w:lsdException w:name="Grid Table 5 Dark Accent 5" w:uiPriority="50"/>
-    <w:lsdException w:name="Grid Table 6 Colorful Accent 5" w:uiPriority="51"/>
-    <w:lsdException w:name="Grid Table 7 Colorful Accent 5" w:uiPriority="52"/>
-    <w:lsdException w:name="Grid Table 1 Light Accent 6" w:uiPriority="46"/>
-    <w:lsdException w:name="Grid Table 2 Accent 6" w:uiPriority="47"/>
-    <w:lsdException w:name="Grid Table 3 Accent 6" w:uiPriority="48"/>
-    <w:lsdException w:name="Grid Table 4 Accent 6" w:uiPriority="49"/>
-    <w:lsdException w:name="Grid Table 5 Dark Accent 6" w:uiPriority="50"/>
-    <w:lsdException w:name="Grid Table 6 Colorful Accent 6" w:uiPriority="51"/>
-    <w:lsdException w:name="Grid Table 7 Colorful Accent 6" w:uiPriority="52"/>
-    <w:lsdException w:name="List Table 1 Light" w:uiPriority="46"/>
-    <w:lsdException w:name="List Table 2" w:uiPriority="47"/>
-    <w:lsdException w:name="List Table 3" w:uiPriority="48"/>
-    <w:lsdException w:name="List Table 4" w:uiPriority="49"/>
-    <w:lsdException w:name="List Table 5 Dark" w:uiPriority="50"/>
-    <w:lsdException w:name="List Table 6 Colorful" w:uiPriority="51"/>
-    <w:lsdException w:name="List Table 7 Colorful" w:uiPriority="52"/>
-    <w:lsdException w:name="List Table 1 Light Accent 1" w:uiPriority="46"/>
-    <w:lsdException w:name="List Table 2 Accent 1" w:uiPriority="47"/>
-    <w:lsdException w:name="List Table 3 Accent 1" w:uiPriority="48"/>
-    <w:lsdException w:name="List Table 4 Accent 1" w:uiPriority="49"/>
-    <w:lsdException w:name="List Table 5 Dark Accent 1" w:uiPriority="50"/>
-    <w:lsdException w:name="List Table 6 Colorful Accent 1" w:uiPriority="51"/>
-    <w:lsdException w:name="List Table 7 Colorful Accent 1" w:uiPriority="52"/>
-    <w:lsdException w:name="List Table 1 Light Accent 2" w:uiPriority="46"/>
-    <w:lsdException w:name="List Table 2 Accent 2" w:uiPriority="47"/>
-    <w:lsdException w:name="List Table 3 Accent 2" w:uiPriority="48"/>
-    <w:lsdException w:name="List Table 4 Accent 2" w:uiPriority="49"/>
-    <w:lsdException w:name="List Table 5 Dark Accent 2" w:uiPriority="50"/>
-    <w:lsdException w:name="List Table 6 Colorful Accent 2" w:uiPriority="51"/>
-    <w:lsdException w:name="List Table 7 Colorful Accent 2" w:uiPriority="52"/>
-    <w:lsdException w:name="List Table 1 Light Accent 3" w:uiPriority="46"/>
-    <w:lsdException w:name="List Table 2 Accent 3" w:uiPriority="47"/>
-    <w:lsdException w:name="List Table 3 Accent 3" w:uiPriority="48"/>
-    <w:lsdException w:name="List Table 4 Accent 3" w:uiPriority="49"/>
-    <w:lsdException w:name="List Table 5 Dark Accent 3" w:uiPriority="50"/>
-    <w:lsdException w:name="List Table 6 Colorful Accent 3" w:uiPriority="51"/>
-    <w:lsdException w:name="List Table 7 Colorful Accent 3" w:uiPriority="52"/>
-    <w:lsdException w:name="List Table 1 Light Accent 4" w:uiPriority="46"/>
-    <w:lsdException w:name="List Table 2 Accent 4" w:uiPriority="47"/>
-    <w:lsdException w:name="List Table 3 Accent 4" w:uiPriority="48"/>
-    <w:lsdException w:name="List Table 4 Accent 4" w:uiPriority="49"/>
-    <w:lsdException w:name="List Table 5 Dark Accent 4" w:uiPriority="50"/>
-    <w:lsdException w:name="List Table 6 Colorful Accent 4" w:uiPriority="51"/>
-    <w:lsdException w:name="List Table 7 Colorful Accent 4" w:uiPriority="52"/>
-    <w:lsdException w:name="List Table 1 Light Accent 5" w:uiPriority="46"/>
-    <w:lsdException w:name="List Table 2 Accent 5" w:uiPriority="47"/>
-    <w:lsdException w:name="List Table 3 Accent 5" w:uiPriority="48"/>
-    <w:lsdException w:name="List Table 4 Accent 5" w:uiPriority="49"/>
-    <w:lsdException w:name="List Table 5 Dark Accent 5" w:uiPriority="50"/>
-    <w:lsdException w:name="List Table 6 Colorful Accent 5" w:uiPriority="51"/>
-    <w:lsdException w:name="List Table 7 Colorful Accent 5" w:uiPriority="52"/>
-    <w:lsdException w:name="List Table 1 Light Accent 6" w:uiPriority="46"/>
-    <w:lsdException w:name="List Table 2 Accent 6" w:uiPriority="47"/>
-    <w:lsdException w:name="List Table 3 Accent 6" w:uiPriority="48"/>
-    <w:lsdException w:name="List Table 4 Accent 6" w:uiPriority="49"/>
-    <w:lsdException w:name="List Table 5 Dark Accent 6" w:uiPriority="50"/>
-    <w:lsdException w:name="List Table 6 Colorful Accent 6" w:uiPriority="51"/>
-    <w:lsdException w:name="List Table 7 Colorful Accent 6" w:uiPriority="52"/>
+  <w:latentStyles w:defLockedState="0" w:defUIPriority="99" w:defSemiHidden="1" w:defUnhideWhenUsed="1" w:defQFormat="0" w:count="267">
+    <w:lsdException w:name="Normal" w:semiHidden="0" w:uiPriority="0" w:unhideWhenUsed="0" w:qFormat="1"/>
+    <w:lsdException w:name="heading 1" w:semiHidden="0" w:uiPriority="9" w:unhideWhenUsed="0" w:qFormat="1"/>
+    <w:lsdException w:name="heading 2" w:uiPriority="9" w:qFormat="1"/>
+    <w:lsdException w:name="heading 3" w:uiPriority="9" w:qFormat="1"/>
+    <w:lsdException w:name="heading 4" w:uiPriority="9" w:qFormat="1"/>
+    <w:lsdException w:name="heading 5" w:uiPriority="9" w:qFormat="1"/>
+    <w:lsdException w:name="heading 6" w:uiPriority="9" w:qFormat="1"/>
+    <w:lsdException w:name="heading 7" w:uiPriority="9" w:qFormat="1"/>
+    <w:lsdException w:name="heading 8" w:uiPriority="9" w:qFormat="1"/>
+    <w:lsdException w:name="heading 9" w:uiPriority="9" w:qFormat="1"/>
+    <w:lsdException w:name="toc 1" w:uiPriority="39"/>
+    <w:lsdException w:name="toc 2" w:uiPriority="39"/>
+    <w:lsdException w:name="toc 3" w:uiPriority="39"/>
+    <w:lsdException w:name="toc 4" w:uiPriority="39"/>
+    <w:lsdException w:name="toc 5" w:uiPriority="39"/>
+    <w:lsdException w:name="toc 6" w:uiPriority="39"/>
+    <w:lsdException w:name="toc 7" w:uiPriority="39"/>
+    <w:lsdException w:name="toc 8" w:uiPriority="39"/>
+    <w:lsdException w:name="toc 9" w:uiPriority="39"/>
+    <w:lsdException w:name="caption" w:uiPriority="35" w:qFormat="1"/>
+    <w:lsdException w:name="Title" w:semiHidden="0" w:uiPriority="10" w:unhideWhenUsed="0" w:qFormat="1"/>
+    <w:lsdException w:name="Default Paragraph Font" w:uiPriority="1"/>
+    <w:lsdException w:name="Subtitle" w:semiHidden="0" w:uiPriority="11" w:unhideWhenUsed="0" w:qFormat="1"/>
+    <w:lsdException w:name="Strong" w:semiHidden="0" w:uiPriority="22" w:unhideWhenUsed="0" w:qFormat="1"/>
+    <w:lsdException w:name="Emphasis" w:semiHidden="0" w:uiPriority="20" w:unhideWhenUsed="0" w:qFormat="1"/>
+    <w:lsdException w:name="Table Grid" w:semiHidden="0" w:uiPriority="39" w:unhideWhenUsed="0"/>
+    <w:lsdException w:name="Placeholder Text" w:unhideWhenUsed="0"/>
+    <w:lsdException w:name="No Spacing" w:semiHidden="0" w:uiPriority="1" w:unhideWhenUsed="0" w:qFormat="1"/>
+    <w:lsdException w:name="Light Shading" w:semiHidden="0" w:uiPriority="60" w:unhideWhenUsed="0"/>
+    <w:lsdException w:name="Light List" w:semiHidden="0" w:uiPriority="61" w:unhideWhenUsed="0"/>
+    <w:lsdException w:name="Light Grid" w:semiHidden="0" w:uiPriority="62" w:unhideWhenUsed="0"/>
+    <w:lsdException w:name="Medium Shading 1" w:semiHidden="0" w:uiPriority="63" w:unhideWhenUsed="0"/>
+    <w:lsdException w:name="Medium Shading 2" w:semiHidden="0" w:uiPriority="64" w:unhideWhenUsed="0"/>
+    <w:lsdException w:name="Medium List 1" w:semiHidden="0" w:uiPriority="65" w:unhideWhenUsed="0"/>
+    <w:lsdException w:name="Medium List 2" w:semiHidden="0" w:uiPriority="66" w:unhideWhenUsed="0"/>
+    <w:lsdException w:name="Medium Grid 1" w:semiHidden="0" w:uiPriority="67" w:unhideWhenUsed="0"/>
+    <w:lsdException w:name="Medium Grid 2" w:semiHidden="0" w:uiPriority="68" w:unhideWhenUsed="0"/>
+    <w:lsdException w:name="Medium Grid 3" w:semiHidden="0" w:uiPriority="69" w:unhideWhenUsed="0"/>
+    <w:lsdException w:name="Dark List" w:semiHidden="0" w:uiPriority="70" w:unhideWhenUsed="0"/>
+    <w:lsdException w:name="Colorful Shading" w:semiHidden="0" w:uiPriority="71" w:unhideWhenUsed="0"/>
+    <w:lsdException w:name="Colorful List" w:semiHidden="0" w:uiPriority="72" w:unhideWhenUsed="0"/>
+    <w:lsdException w:name="Colorful Grid" w:semiHidden="0" w:uiPriority="73" w:unhideWhenUsed="0"/>
+    <w:lsdException w:name="Light Shading Accent 1" w:semiHidden="0" w:uiPriority="60" w:unhideWhenUsed="0"/>
+    <w:lsdException w:name="Light List Accent 1" w:semiHidden="0" w:uiPriority="61" w:unhideWhenUsed="0"/>
+    <w:lsdException w:name="Light Grid Accent 1" w:semiHidden="0" w:uiPriority="62" w:unhideWhenUsed="0"/>
+    <w:lsdException w:name="Medium Shading 1 Accent 1" w:semiHidden="0" w:uiPriority="63" w:unhideWhenUsed="0"/>
+    <w:lsdException w:name="Medium Shading 2 Accent 1" w:semiHidden="0" w:uiPriority="64" w:unhideWhenUsed="0"/>
+    <w:lsdException w:name="Medium List 1 Accent 1" w:semiHidden="0" w:uiPriority="65" w:unhideWhenUsed="0"/>
+    <w:lsdException w:name="Revision" w:unhideWhenUsed="0"/>
+    <w:lsdException w:name="List Paragraph" w:semiHidden="0" w:uiPriority="34" w:unhideWhenUsed="0" w:qFormat="1"/>
+    <w:lsdException w:name="Quote" w:semiHidden="0" w:uiPriority="29" w:unhideWhenUsed="0" w:qFormat="1"/>
+    <w:lsdException w:name="Intense Quote" w:semiHidden="0" w:uiPriority="30" w:unhideWhenUsed="0" w:qFormat="1"/>
+    <w:lsdException w:name="Medium List 2 Accent 1" w:semiHidden="0" w:uiPriority="66" w:unhideWhenUsed="0"/>
+    <w:lsdException w:name="Medium Grid 1 Accent 1" w:semiHidden="0" w:uiPriority="67" w:unhideWhenUsed="0"/>
+    <w:lsdException w:name="Medium Grid 2 Accent 1" w:semiHidden="0" w:uiPriority="68" w:unhideWhenUsed="0"/>
+    <w:lsdException w:name="Medium Grid 3 Accent 1" w:semiHidden="0" w:uiPriority="69" w:unhideWhenUsed="0"/>
+    <w:lsdException w:name="Dark List Accent 1" w:semiHidden="0" w:uiPriority="70" w:unhideWhenUsed="0"/>
+    <w:lsdException w:name="Colorful Shading Accent 1" w:semiHidden="0" w:uiPriority="71" w:unhideWhenUsed="0"/>
+    <w:lsdException w:name="Colorful List Accent 1" w:semiHidden="0" w:uiPriority="72" w:unhideWhenUsed="0"/>
+    <w:lsdException w:name="Colorful Grid Accent 1" w:semiHidden="0" w:uiPriority="73" w:unhideWhenUsed="0"/>
+    <w:lsdException w:name="Light Shading Accent 2" w:semiHidden="0" w:uiPriority="60" w:unhideWhenUsed="0"/>
+    <w:lsdException w:name="Light List Accent 2" w:semiHidden="0" w:uiPriority="61" w:unhideWhenUsed="0"/>
+    <w:lsdException w:name="Light Grid Accent 2" w:semiHidden="0" w:uiPriority="62" w:unhideWhenUsed="0"/>
+    <w:lsdException w:name="Medium Shading 1 Accent 2" w:semiHidden="0" w:uiPriority="63" w:unhideWhenUsed="0"/>
+    <w:lsdException w:name="Medium Shading 2 Accent 2" w:semiHidden="0" w:uiPriority="64" w:unhideWhenUsed="0"/>
+    <w:lsdException w:name="Medium List 1 Accent 2" w:semiHidden="0" w:uiPriority="65" w:unhideWhenUsed="0"/>
+    <w:lsdException w:name="Medium List 2 Accent 2" w:semiHidden="0" w:uiPriority="66" w:unhideWhenUsed="0"/>
+    <w:lsdException w:name="Medium Grid 1 Accent 2" w:semiHidden="0" w:uiPriority="67" w:unhideWhenUsed="0"/>
+    <w:lsdException w:name="Medium Grid 2 Accent 2" w:semiHidden="0" w:uiPriority="68" w:unhideWhenUsed="0"/>
+    <w:lsdException w:name="Medium Grid 3 Accent 2" w:semiHidden="0" w:uiPriority="69" w:unhideWhenUsed="0"/>
+    <w:lsdException w:name="Dark List Accent 2" w:semiHidden="0" w:uiPriority="70" w:unhideWhenUsed="0"/>
+    <w:lsdException w:name="Colorful Shading Accent 2" w:semiHidden="0" w:uiPriority="71" w:unhideWhenUsed="0"/>
+    <w:lsdException w:name="Colorful List Accent 2" w:semiHidden="0" w:uiPriority="72" w:unhideWhenUsed="0"/>
+    <w:lsdException w:name="Colorful Grid Accent 2" w:semiHidden="0" w:uiPriority="73" w:unhideWhenUsed="0"/>
+    <w:lsdException w:name="Light Shading Accent 3" w:semiHidden="0" w:uiPriority="60" w:unhideWhenUsed="0"/>
+    <w:lsdException w:name="Light List Accent 3" w:semiHidden="0" w:uiPriority="61" w:unhideWhenUsed="0"/>
+    <w:lsdException w:name="Light Grid Accent 3" w:semiHidden="0" w:uiPriority="62" w:unhideWhenUsed="0"/>
+    <w:lsdException w:name="Medium Shading 1 Accent 3" w:semiHidden="0" w:uiPriority="63" w:unhideWhenUsed="0"/>
+    <w:lsdException w:name="Medium Shading 2 Accent 3" w:semiHidden="0" w:uiPriority="64" w:unhideWhenUsed="0"/>
+    <w:lsdException w:name="Medium List 1 Accent 3" w:semiHidden="0" w:uiPriority="65" w:unhideWhenUsed="0"/>
+    <w:lsdException w:name="Medium List 2 Accent 3" w:semiHidden="0" w:uiPriority="66" w:unhideWhenUsed="0"/>
+    <w:lsdException w:name="Medium Grid 1 Accent 3" w:semiHidden="0" w:uiPriority="67" w:unhideWhenUsed="0"/>
+    <w:lsdException w:name="Medium Grid 2 Accent 3" w:semiHidden="0" w:uiPriority="68" w:unhideWhenUsed="0"/>
+    <w:lsdException w:name="Medium Grid 3 Accent 3" w:semiHidden="0" w:uiPriority="69" w:unhideWhenUsed="0"/>
+    <w:lsdException w:name="Dark List Accent 3" w:semiHidden="0" w:uiPriority="70" w:unhideWhenUsed="0"/>
+    <w:lsdException w:name="Colorful Shading Accent 3" w:semiHidden="0" w:uiPriority="71" w:unhideWhenUsed="0"/>
+    <w:lsdException w:name="Colorful List Accent 3" w:semiHidden="0" w:uiPriority="72" w:unhideWhenUsed="0"/>
+    <w:lsdException w:name="Colorful Grid Accent 3" w:semiHidden="0" w:uiPriority="73" w:unhideWhenUsed="0"/>
+    <w:lsdException w:name="Light Shading Accent 4" w:semiHidden="0" w:uiPriority="60" w:unhideWhenUsed="0"/>
+    <w:lsdException w:name="Light List Accent 4" w:semiHidden="0" w:uiPriority="61" w:unhideWhenUsed="0"/>
+    <w:lsdException w:name="Light Grid Accent 4" w:semiHidden="0" w:uiPriority="62" w:unhideWhenUsed="0"/>
+    <w:lsdException w:name="Medium Shading 1 Accent 4" w:semiHidden="0" w:uiPriority="63" w:unhideWhenUsed="0"/>
+    <w:lsdException w:name="Medium Shading 2 Accent 4" w:semiHidden="0" w:uiPriority="64" w:unhideWhenUsed="0"/>
+    <w:lsdException w:name="Medium List 1 Accent 4" w:semiHidden="0" w:uiPriority="65" w:unhideWhenUsed="0"/>
+    <w:lsdException w:name="Medium List 2 Accent 4" w:semiHidden="0" w:uiPriority="66" w:unhideWhenUsed="0"/>
+    <w:lsdException w:name="Medium Grid 1 Accent 4" w:semiHidden="0" w:uiPriority="67" w:unhideWhenUsed="0"/>
+    <w:lsdException w:name="Medium Grid 2 Accent 4" w:semiHidden="0" w:uiPriority="68" w:unhideWhenUsed="0"/>
+    <w:lsdException w:name="Medium Grid 3 Accent 4" w:semiHidden="0" w:uiPriority="69" w:unhideWhenUsed="0"/>
+    <w:lsdException w:name="Dark List Accent 4" w:semiHidden="0" w:uiPriority="70" w:unhideWhenUsed="0"/>
+    <w:lsdException w:name="Colorful Shading Accent 4" w:semiHidden="0" w:uiPriority="71" w:unhideWhenUsed="0"/>
+    <w:lsdException w:name="Colorful List Accent 4" w:semiHidden="0" w:uiPriority="72" w:unhideWhenUsed="0"/>
+    <w:lsdException w:name="Colorful Grid Accent 4" w:semiHidden="0" w:uiPriority="73" w:unhideWhenUsed="0"/>
+    <w:lsdException w:name="Light Shading Accent 5" w:semiHidden="0" w:uiPriority="60" w:unhideWhenUsed="0"/>
+    <w:lsdException w:name="Light List Accent 5" w:semiHidden="0" w:uiPriority="61" w:unhideWhenUsed="0"/>
+    <w:lsdException w:name="Light Grid Accent 5" w:semiHidden="0" w:uiPriority="62" w:unhideWhenUsed="0"/>
+    <w:lsdException w:name="Medium Shading 1 Accent 5" w:semiHidden="0" w:uiPriority="63" w:unhideWhenUsed="0"/>
+    <w:lsdException w:name="Medium Shading 2 Accent 5" w:semiHidden="0" w:uiPriority="64" w:unhideWhenUsed="0"/>
+    <w:lsdException w:name="Medium List 1 Accent 5" w:semiHidden="0" w:uiPriority="65" w:unhideWhenUsed="0"/>
+    <w:lsdException w:name="Medium List 2 Accent 5" w:semiHidden="0" w:uiPriority="66" w:unhideWhenUsed="0"/>
+    <w:lsdException w:name="Medium Grid 1 Accent 5" w:semiHidden="0" w:uiPriority="67" w:unhideWhenUsed="0"/>
+    <w:lsdException w:name="Medium Grid 2 Accent 5" w:semiHidden="0" w:uiPriority="68" w:unhideWhenUsed="0"/>
+    <w:lsdException w:name="Medium Grid 3 Accent 5" w:semiHidden="0" w:uiPriority="69" w:unhideWhenUsed="0"/>
+    <w:lsdException w:name="Dark List Accent 5" w:semiHidden="0" w:uiPriority="70" w:unhideWhenUsed="0"/>
+    <w:lsdException w:name="Colorful Shading Accent 5" w:semiHidden="0" w:uiPriority="71" w:unhideWhenUsed="0"/>
+    <w:lsdException w:name="Colorful List Accent 5" w:semiHidden="0" w:uiPriority="72" w:unhideWhenUsed="0"/>
+    <w:lsdException w:name="Colorful Grid Accent 5" w:semiHidden="0" w:uiPriority="73" w:unhideWhenUsed="0"/>
+    <w:lsdException w:name="Light Shading Accent 6" w:semiHidden="0" w:uiPriority="60" w:unhideWhenUsed="0"/>
+    <w:lsdException w:name="Light List Accent 6" w:semiHidden="0" w:uiPriority="61" w:unhideWhenUsed="0"/>
+    <w:lsdException w:name="Light Grid Accent 6" w:semiHidden="0" w:uiPriority="62" w:unhideWhenUsed="0"/>
+    <w:lsdException w:name="Medium Shading 1 Accent 6" w:semiHidden="0" w:uiPriority="63" w:unhideWhenUsed="0"/>
+    <w:lsdException w:name="Medium Shading 2 Accent 6" w:semiHidden="0" w:uiPriority="64" w:unhideWhenUsed="0"/>
+    <w:lsdException w:name="Medium List 1 Accent 6" w:semiHidden="0" w:uiPriority="65" w:unhideWhenUsed="0"/>
+    <w:lsdException w:name="Medium List 2 Accent 6" w:semiHidden="0" w:uiPriority="66" w:unhideWhenUsed="0"/>
+    <w:lsdException w:name="Medium Grid 1 Accent 6" w:semiHidden="0" w:uiPriority="67" w:unhideWhenUsed="0"/>
+    <w:lsdException w:name="Medium Grid 2 Accent 6" w:semiHidden="0" w:uiPriority="68" w:unhideWhenUsed="0"/>
+    <w:lsdException w:name="Medium Grid 3 Accent 6" w:semiHidden="0" w:uiPriority="69" w:unhideWhenUsed="0"/>
+    <w:lsdException w:name="Dark List Accent 6" w:semiHidden="0" w:uiPriority="70" w:unhideWhenUsed="0"/>
+    <w:lsdException w:name="Colorful Shading Accent 6" w:semiHidden="0" w:uiPriority="71" w:unhideWhenUsed="0"/>
+    <w:lsdException w:name="Colorful List Accent 6" w:semiHidden="0" w:uiPriority="72" w:unhideWhenUsed="0"/>
+    <w:lsdException w:name="Colorful Grid Accent 6" w:semiHidden="0" w:uiPriority="73" w:unhideWhenUsed="0"/>
+    <w:lsdException w:name="Subtle Emphasis" w:semiHidden="0" w:uiPriority="19" w:unhideWhenUsed="0" w:qFormat="1"/>
+    <w:lsdException w:name="Intense Emphasis" w:semiHidden="0" w:uiPriority="21" w:unhideWhenUsed="0" w:qFormat="1"/>
+    <w:lsdException w:name="Subtle Reference" w:semiHidden="0" w:uiPriority="31" w:unhideWhenUsed="0" w:qFormat="1"/>
+    <w:lsdException w:name="Intense Reference" w:semiHidden="0" w:uiPriority="32" w:unhideWhenUsed="0" w:qFormat="1"/>
+    <w:lsdException w:name="Book Title" w:semiHidden="0" w:uiPriority="33" w:unhideWhenUsed="0" w:qFormat="1"/>
+    <w:lsdException w:name="Bibliography" w:uiPriority="37"/>
+    <w:lsdException w:name="TOC Heading" w:uiPriority="39" w:qFormat="1"/>
   </w:latentStyles>
   <w:style w:type="paragraph" w:default="1" w:styleId="Normal">
     <w:name w:val="Normal"/>
@@ -2019,6 +2354,343 @@
     <w:link w:val="Footer"/>
     <w:uiPriority w:val="99"/>
     <w:rsid w:val="00077CA4"/>
+  </w:style>
+  <w:style w:type="character" w:customStyle="1" w:styleId="apple-converted-space">
+    <w:name w:val="apple-converted-space"/>
+    <w:basedOn w:val="DefaultParagraphFont"/>
+    <w:rsid w:val="000F687A"/>
+  </w:style>
+  <w:style w:type="character" w:styleId="Emphasis">
+    <w:name w:val="Emphasis"/>
+    <w:basedOn w:val="DefaultParagraphFont"/>
+    <w:uiPriority w:val="20"/>
+    <w:qFormat/>
+    <w:rsid w:val="000F687A"/>
+    <w:rPr>
+      <w:i/>
+      <w:iCs/>
+    </w:rPr>
+  </w:style>
+  <w:style w:type="paragraph" w:styleId="BalloonText">
+    <w:name w:val="Balloon Text"/>
+    <w:basedOn w:val="Normal"/>
+    <w:link w:val="BalloonTextChar"/>
+    <w:uiPriority w:val="99"/>
+    <w:semiHidden/>
+    <w:unhideWhenUsed/>
+    <w:rsid w:val="005859E6"/>
+    <w:pPr>
+      <w:spacing w:after="0" w:line="240" w:lineRule="auto"/>
+    </w:pPr>
+    <w:rPr>
+      <w:rFonts w:ascii="Tahoma" w:hAnsi="Tahoma" w:cs="Tahoma"/>
+      <w:sz w:val="16"/>
+      <w:szCs w:val="16"/>
+    </w:rPr>
+  </w:style>
+  <w:style w:type="character" w:customStyle="1" w:styleId="BalloonTextChar">
+    <w:name w:val="Balloon Text Char"/>
+    <w:basedOn w:val="DefaultParagraphFont"/>
+    <w:link w:val="BalloonText"/>
+    <w:uiPriority w:val="99"/>
+    <w:semiHidden/>
+    <w:rsid w:val="005859E6"/>
+    <w:rPr>
+      <w:rFonts w:ascii="Tahoma" w:hAnsi="Tahoma" w:cs="Tahoma"/>
+      <w:sz w:val="16"/>
+      <w:szCs w:val="16"/>
+    </w:rPr>
+  </w:style>
+</w:styles>
+</file>
+
+<file path=word/stylesWithEffects.xml><?xml version="1.0" encoding="utf-8"?>
+<w:styles xmlns:wpc="http://schemas.microsoft.com/office/word/2010/wordprocessingCanvas" xmlns:mc="http://schemas.openxmlformats.org/markup-compatibility/2006" xmlns:o="urn:schemas-microsoft-com:office:office" xmlns:r="http://schemas.openxmlformats.org/officeDocument/2006/relationships" xmlns:m="http://schemas.openxmlformats.org/officeDocument/2006/math" xmlns:v="urn:schemas-microsoft-com:vml" xmlns:wp14="http://schemas.microsoft.com/office/word/2010/wordprocessingDrawing" xmlns:wp="http://schemas.openxmlformats.org/drawingml/2006/wordprocessingDrawing" xmlns:w10="urn:schemas-microsoft-com:office:word" xmlns:w="http://schemas.openxmlformats.org/wordprocessingml/2006/main" xmlns:w14="http://schemas.microsoft.com/office/word/2010/wordml" xmlns:wpg="http://schemas.microsoft.com/office/word/2010/wordprocessingGroup" xmlns:wpi="http://schemas.microsoft.com/office/word/2010/wordprocessingInk" xmlns:wne="http://schemas.microsoft.com/office/word/2006/wordml" xmlns:wps="http://schemas.microsoft.com/office/word/2010/wordprocessingShape" mc:Ignorable="w14 wp14">
+  <w:docDefaults>
+    <w:rPrDefault>
+      <w:rPr>
+        <w:rFonts w:asciiTheme="minorHAnsi" w:eastAsiaTheme="minorHAnsi" w:hAnsiTheme="minorHAnsi" w:cstheme="minorBidi"/>
+        <w:sz w:val="22"/>
+        <w:szCs w:val="22"/>
+        <w:lang w:val="en-US" w:eastAsia="en-US" w:bidi="ar-SA"/>
+      </w:rPr>
+    </w:rPrDefault>
+    <w:pPrDefault>
+      <w:pPr>
+        <w:spacing w:after="160" w:line="259" w:lineRule="auto"/>
+      </w:pPr>
+    </w:pPrDefault>
+  </w:docDefaults>
+  <w:latentStyles w:defLockedState="0" w:defUIPriority="99" w:defSemiHidden="1" w:defUnhideWhenUsed="1" w:defQFormat="0" w:count="267">
+    <w:lsdException w:name="Normal" w:semiHidden="0" w:uiPriority="0" w:unhideWhenUsed="0" w:qFormat="1"/>
+    <w:lsdException w:name="heading 1" w:semiHidden="0" w:uiPriority="9" w:unhideWhenUsed="0" w:qFormat="1"/>
+    <w:lsdException w:name="heading 2" w:uiPriority="9" w:qFormat="1"/>
+    <w:lsdException w:name="heading 3" w:uiPriority="9" w:qFormat="1"/>
+    <w:lsdException w:name="heading 4" w:uiPriority="9" w:qFormat="1"/>
+    <w:lsdException w:name="heading 5" w:uiPriority="9" w:qFormat="1"/>
+    <w:lsdException w:name="heading 6" w:uiPriority="9" w:qFormat="1"/>
+    <w:lsdException w:name="heading 7" w:uiPriority="9" w:qFormat="1"/>
+    <w:lsdException w:name="heading 8" w:uiPriority="9" w:qFormat="1"/>
+    <w:lsdException w:name="heading 9" w:uiPriority="9" w:qFormat="1"/>
+    <w:lsdException w:name="toc 1" w:uiPriority="39"/>
+    <w:lsdException w:name="toc 2" w:uiPriority="39"/>
+    <w:lsdException w:name="toc 3" w:uiPriority="39"/>
+    <w:lsdException w:name="toc 4" w:uiPriority="39"/>
+    <w:lsdException w:name="toc 5" w:uiPriority="39"/>
+    <w:lsdException w:name="toc 6" w:uiPriority="39"/>
+    <w:lsdException w:name="toc 7" w:uiPriority="39"/>
+    <w:lsdException w:name="toc 8" w:uiPriority="39"/>
+    <w:lsdException w:name="toc 9" w:uiPriority="39"/>
+    <w:lsdException w:name="caption" w:uiPriority="35" w:qFormat="1"/>
+    <w:lsdException w:name="Title" w:semiHidden="0" w:uiPriority="10" w:unhideWhenUsed="0" w:qFormat="1"/>
+    <w:lsdException w:name="Default Paragraph Font" w:uiPriority="1"/>
+    <w:lsdException w:name="Subtitle" w:semiHidden="0" w:uiPriority="11" w:unhideWhenUsed="0" w:qFormat="1"/>
+    <w:lsdException w:name="Strong" w:semiHidden="0" w:uiPriority="22" w:unhideWhenUsed="0" w:qFormat="1"/>
+    <w:lsdException w:name="Emphasis" w:semiHidden="0" w:uiPriority="20" w:unhideWhenUsed="0" w:qFormat="1"/>
+    <w:lsdException w:name="Table Grid" w:semiHidden="0" w:uiPriority="39" w:unhideWhenUsed="0"/>
+    <w:lsdException w:name="Placeholder Text" w:unhideWhenUsed="0"/>
+    <w:lsdException w:name="No Spacing" w:semiHidden="0" w:uiPriority="1" w:unhideWhenUsed="0" w:qFormat="1"/>
+    <w:lsdException w:name="Light Shading" w:semiHidden="0" w:uiPriority="60" w:unhideWhenUsed="0"/>
+    <w:lsdException w:name="Light List" w:semiHidden="0" w:uiPriority="61" w:unhideWhenUsed="0"/>
+    <w:lsdException w:name="Light Grid" w:semiHidden="0" w:uiPriority="62" w:unhideWhenUsed="0"/>
+    <w:lsdException w:name="Medium Shading 1" w:semiHidden="0" w:uiPriority="63" w:unhideWhenUsed="0"/>
+    <w:lsdException w:name="Medium Shading 2" w:semiHidden="0" w:uiPriority="64" w:unhideWhenUsed="0"/>
+    <w:lsdException w:name="Medium List 1" w:semiHidden="0" w:uiPriority="65" w:unhideWhenUsed="0"/>
+    <w:lsdException w:name="Medium List 2" w:semiHidden="0" w:uiPriority="66" w:unhideWhenUsed="0"/>
+    <w:lsdException w:name="Medium Grid 1" w:semiHidden="0" w:uiPriority="67" w:unhideWhenUsed="0"/>
+    <w:lsdException w:name="Medium Grid 2" w:semiHidden="0" w:uiPriority="68" w:unhideWhenUsed="0"/>
+    <w:lsdException w:name="Medium Grid 3" w:semiHidden="0" w:uiPriority="69" w:unhideWhenUsed="0"/>
+    <w:lsdException w:name="Dark List" w:semiHidden="0" w:uiPriority="70" w:unhideWhenUsed="0"/>
+    <w:lsdException w:name="Colorful Shading" w:semiHidden="0" w:uiPriority="71" w:unhideWhenUsed="0"/>
+    <w:lsdException w:name="Colorful List" w:semiHidden="0" w:uiPriority="72" w:unhideWhenUsed="0"/>
+    <w:lsdException w:name="Colorful Grid" w:semiHidden="0" w:uiPriority="73" w:unhideWhenUsed="0"/>
+    <w:lsdException w:name="Light Shading Accent 1" w:semiHidden="0" w:uiPriority="60" w:unhideWhenUsed="0"/>
+    <w:lsdException w:name="Light List Accent 1" w:semiHidden="0" w:uiPriority="61" w:unhideWhenUsed="0"/>
+    <w:lsdException w:name="Light Grid Accent 1" w:semiHidden="0" w:uiPriority="62" w:unhideWhenUsed="0"/>
+    <w:lsdException w:name="Medium Shading 1 Accent 1" w:semiHidden="0" w:uiPriority="63" w:unhideWhenUsed="0"/>
+    <w:lsdException w:name="Medium Shading 2 Accent 1" w:semiHidden="0" w:uiPriority="64" w:unhideWhenUsed="0"/>
+    <w:lsdException w:name="Medium List 1 Accent 1" w:semiHidden="0" w:uiPriority="65" w:unhideWhenUsed="0"/>
+    <w:lsdException w:name="Revision" w:unhideWhenUsed="0"/>
+    <w:lsdException w:name="List Paragraph" w:semiHidden="0" w:uiPriority="34" w:unhideWhenUsed="0" w:qFormat="1"/>
+    <w:lsdException w:name="Quote" w:semiHidden="0" w:uiPriority="29" w:unhideWhenUsed="0" w:qFormat="1"/>
+    <w:lsdException w:name="Intense Quote" w:semiHidden="0" w:uiPriority="30" w:unhideWhenUsed="0" w:qFormat="1"/>
+    <w:lsdException w:name="Medium List 2 Accent 1" w:semiHidden="0" w:uiPriority="66" w:unhideWhenUsed="0"/>
+    <w:lsdException w:name="Medium Grid 1 Accent 1" w:semiHidden="0" w:uiPriority="67" w:unhideWhenUsed="0"/>
+    <w:lsdException w:name="Medium Grid 2 Accent 1" w:semiHidden="0" w:uiPriority="68" w:unhideWhenUsed="0"/>
+    <w:lsdException w:name="Medium Grid 3 Accent 1" w:semiHidden="0" w:uiPriority="69" w:unhideWhenUsed="0"/>
+    <w:lsdException w:name="Dark List Accent 1" w:semiHidden="0" w:uiPriority="70" w:unhideWhenUsed="0"/>
+    <w:lsdException w:name="Colorful Shading Accent 1" w:semiHidden="0" w:uiPriority="71" w:unhideWhenUsed="0"/>
+    <w:lsdException w:name="Colorful List Accent 1" w:semiHidden="0" w:uiPriority="72" w:unhideWhenUsed="0"/>
+    <w:lsdException w:name="Colorful Grid Accent 1" w:semiHidden="0" w:uiPriority="73" w:unhideWhenUsed="0"/>
+    <w:lsdException w:name="Light Shading Accent 2" w:semiHidden="0" w:uiPriority="60" w:unhideWhenUsed="0"/>
+    <w:lsdException w:name="Light List Accent 2" w:semiHidden="0" w:uiPriority="61" w:unhideWhenUsed="0"/>
+    <w:lsdException w:name="Light Grid Accent 2" w:semiHidden="0" w:uiPriority="62" w:unhideWhenUsed="0"/>
+    <w:lsdException w:name="Medium Shading 1 Accent 2" w:semiHidden="0" w:uiPriority="63" w:unhideWhenUsed="0"/>
+    <w:lsdException w:name="Medium Shading 2 Accent 2" w:semiHidden="0" w:uiPriority="64" w:unhideWhenUsed="0"/>
+    <w:lsdException w:name="Medium List 1 Accent 2" w:semiHidden="0" w:uiPriority="65" w:unhideWhenUsed="0"/>
+    <w:lsdException w:name="Medium List 2 Accent 2" w:semiHidden="0" w:uiPriority="66" w:unhideWhenUsed="0"/>
+    <w:lsdException w:name="Medium Grid 1 Accent 2" w:semiHidden="0" w:uiPriority="67" w:unhideWhenUsed="0"/>
+    <w:lsdException w:name="Medium Grid 2 Accent 2" w:semiHidden="0" w:uiPriority="68" w:unhideWhenUsed="0"/>
+    <w:lsdException w:name="Medium Grid 3 Accent 2" w:semiHidden="0" w:uiPriority="69" w:unhideWhenUsed="0"/>
+    <w:lsdException w:name="Dark List Accent 2" w:semiHidden="0" w:uiPriority="70" w:unhideWhenUsed="0"/>
+    <w:lsdException w:name="Colorful Shading Accent 2" w:semiHidden="0" w:uiPriority="71" w:unhideWhenUsed="0"/>
+    <w:lsdException w:name="Colorful List Accent 2" w:semiHidden="0" w:uiPriority="72" w:unhideWhenUsed="0"/>
+    <w:lsdException w:name="Colorful Grid Accent 2" w:semiHidden="0" w:uiPriority="73" w:unhideWhenUsed="0"/>
+    <w:lsdException w:name="Light Shading Accent 3" w:semiHidden="0" w:uiPriority="60" w:unhideWhenUsed="0"/>
+    <w:lsdException w:name="Light List Accent 3" w:semiHidden="0" w:uiPriority="61" w:unhideWhenUsed="0"/>
+    <w:lsdException w:name="Light Grid Accent 3" w:semiHidden="0" w:uiPriority="62" w:unhideWhenUsed="0"/>
+    <w:lsdException w:name="Medium Shading 1 Accent 3" w:semiHidden="0" w:uiPriority="63" w:unhideWhenUsed="0"/>
+    <w:lsdException w:name="Medium Shading 2 Accent 3" w:semiHidden="0" w:uiPriority="64" w:unhideWhenUsed="0"/>
+    <w:lsdException w:name="Medium List 1 Accent 3" w:semiHidden="0" w:uiPriority="65" w:unhideWhenUsed="0"/>
+    <w:lsdException w:name="Medium List 2 Accent 3" w:semiHidden="0" w:uiPriority="66" w:unhideWhenUsed="0"/>
+    <w:lsdException w:name="Medium Grid 1 Accent 3" w:semiHidden="0" w:uiPriority="67" w:unhideWhenUsed="0"/>
+    <w:lsdException w:name="Medium Grid 2 Accent 3" w:semiHidden="0" w:uiPriority="68" w:unhideWhenUsed="0"/>
+    <w:lsdException w:name="Medium Grid 3 Accent 3" w:semiHidden="0" w:uiPriority="69" w:unhideWhenUsed="0"/>
+    <w:lsdException w:name="Dark List Accent 3" w:semiHidden="0" w:uiPriority="70" w:unhideWhenUsed="0"/>
+    <w:lsdException w:name="Colorful Shading Accent 3" w:semiHidden="0" w:uiPriority="71" w:unhideWhenUsed="0"/>
+    <w:lsdException w:name="Colorful List Accent 3" w:semiHidden="0" w:uiPriority="72" w:unhideWhenUsed="0"/>
+    <w:lsdException w:name="Colorful Grid Accent 3" w:semiHidden="0" w:uiPriority="73" w:unhideWhenUsed="0"/>
+    <w:lsdException w:name="Light Shading Accent 4" w:semiHidden="0" w:uiPriority="60" w:unhideWhenUsed="0"/>
+    <w:lsdException w:name="Light List Accent 4" w:semiHidden="0" w:uiPriority="61" w:unhideWhenUsed="0"/>
+    <w:lsdException w:name="Light Grid Accent 4" w:semiHidden="0" w:uiPriority="62" w:unhideWhenUsed="0"/>
+    <w:lsdException w:name="Medium Shading 1 Accent 4" w:semiHidden="0" w:uiPriority="63" w:unhideWhenUsed="0"/>
+    <w:lsdException w:name="Medium Shading 2 Accent 4" w:semiHidden="0" w:uiPriority="64" w:unhideWhenUsed="0"/>
+    <w:lsdException w:name="Medium List 1 Accent 4" w:semiHidden="0" w:uiPriority="65" w:unhideWhenUsed="0"/>
+    <w:lsdException w:name="Medium List 2 Accent 4" w:semiHidden="0" w:uiPriority="66" w:unhideWhenUsed="0"/>
+    <w:lsdException w:name="Medium Grid 1 Accent 4" w:semiHidden="0" w:uiPriority="67" w:unhideWhenUsed="0"/>
+    <w:lsdException w:name="Medium Grid 2 Accent 4" w:semiHidden="0" w:uiPriority="68" w:unhideWhenUsed="0"/>
+    <w:lsdException w:name="Medium Grid 3 Accent 4" w:semiHidden="0" w:uiPriority="69" w:unhideWhenUsed="0"/>
+    <w:lsdException w:name="Dark List Accent 4" w:semiHidden="0" w:uiPriority="70" w:unhideWhenUsed="0"/>
+    <w:lsdException w:name="Colorful Shading Accent 4" w:semiHidden="0" w:uiPriority="71" w:unhideWhenUsed="0"/>
+    <w:lsdException w:name="Colorful List Accent 4" w:semiHidden="0" w:uiPriority="72" w:unhideWhenUsed="0"/>
+    <w:lsdException w:name="Colorful Grid Accent 4" w:semiHidden="0" w:uiPriority="73" w:unhideWhenUsed="0"/>
+    <w:lsdException w:name="Light Shading Accent 5" w:semiHidden="0" w:uiPriority="60" w:unhideWhenUsed="0"/>
+    <w:lsdException w:name="Light List Accent 5" w:semiHidden="0" w:uiPriority="61" w:unhideWhenUsed="0"/>
+    <w:lsdException w:name="Light Grid Accent 5" w:semiHidden="0" w:uiPriority="62" w:unhideWhenUsed="0"/>
+    <w:lsdException w:name="Medium Shading 1 Accent 5" w:semiHidden="0" w:uiPriority="63" w:unhideWhenUsed="0"/>
+    <w:lsdException w:name="Medium Shading 2 Accent 5" w:semiHidden="0" w:uiPriority="64" w:unhideWhenUsed="0"/>
+    <w:lsdException w:name="Medium List 1 Accent 5" w:semiHidden="0" w:uiPriority="65" w:unhideWhenUsed="0"/>
+    <w:lsdException w:name="Medium List 2 Accent 5" w:semiHidden="0" w:uiPriority="66" w:unhideWhenUsed="0"/>
+    <w:lsdException w:name="Medium Grid 1 Accent 5" w:semiHidden="0" w:uiPriority="67" w:unhideWhenUsed="0"/>
+    <w:lsdException w:name="Medium Grid 2 Accent 5" w:semiHidden="0" w:uiPriority="68" w:unhideWhenUsed="0"/>
+    <w:lsdException w:name="Medium Grid 3 Accent 5" w:semiHidden="0" w:uiPriority="69" w:unhideWhenUsed="0"/>
+    <w:lsdException w:name="Dark List Accent 5" w:semiHidden="0" w:uiPriority="70" w:unhideWhenUsed="0"/>
+    <w:lsdException w:name="Colorful Shading Accent 5" w:semiHidden="0" w:uiPriority="71" w:unhideWhenUsed="0"/>
+    <w:lsdException w:name="Colorful List Accent 5" w:semiHidden="0" w:uiPriority="72" w:unhideWhenUsed="0"/>
+    <w:lsdException w:name="Colorful Grid Accent 5" w:semiHidden="0" w:uiPriority="73" w:unhideWhenUsed="0"/>
+    <w:lsdException w:name="Light Shading Accent 6" w:semiHidden="0" w:uiPriority="60" w:unhideWhenUsed="0"/>
+    <w:lsdException w:name="Light List Accent 6" w:semiHidden="0" w:uiPriority="61" w:unhideWhenUsed="0"/>
+    <w:lsdException w:name="Light Grid Accent 6" w:semiHidden="0" w:uiPriority="62" w:unhideWhenUsed="0"/>
+    <w:lsdException w:name="Medium Shading 1 Accent 6" w:semiHidden="0" w:uiPriority="63" w:unhideWhenUsed="0"/>
+    <w:lsdException w:name="Medium Shading 2 Accent 6" w:semiHidden="0" w:uiPriority="64" w:unhideWhenUsed="0"/>
+    <w:lsdException w:name="Medium List 1 Accent 6" w:semiHidden="0" w:uiPriority="65" w:unhideWhenUsed="0"/>
+    <w:lsdException w:name="Medium List 2 Accent 6" w:semiHidden="0" w:uiPriority="66" w:unhideWhenUsed="0"/>
+    <w:lsdException w:name="Medium Grid 1 Accent 6" w:semiHidden="0" w:uiPriority="67" w:unhideWhenUsed="0"/>
+    <w:lsdException w:name="Medium Grid 2 Accent 6" w:semiHidden="0" w:uiPriority="68" w:unhideWhenUsed="0"/>
+    <w:lsdException w:name="Medium Grid 3 Accent 6" w:semiHidden="0" w:uiPriority="69" w:unhideWhenUsed="0"/>
+    <w:lsdException w:name="Dark List Accent 6" w:semiHidden="0" w:uiPriority="70" w:unhideWhenUsed="0"/>
+    <w:lsdException w:name="Colorful Shading Accent 6" w:semiHidden="0" w:uiPriority="71" w:unhideWhenUsed="0"/>
+    <w:lsdException w:name="Colorful List Accent 6" w:semiHidden="0" w:uiPriority="72" w:unhideWhenUsed="0"/>
+    <w:lsdException w:name="Colorful Grid Accent 6" w:semiHidden="0" w:uiPriority="73" w:unhideWhenUsed="0"/>
+    <w:lsdException w:name="Subtle Emphasis" w:semiHidden="0" w:uiPriority="19" w:unhideWhenUsed="0" w:qFormat="1"/>
+    <w:lsdException w:name="Intense Emphasis" w:semiHidden="0" w:uiPriority="21" w:unhideWhenUsed="0" w:qFormat="1"/>
+    <w:lsdException w:name="Subtle Reference" w:semiHidden="0" w:uiPriority="31" w:unhideWhenUsed="0" w:qFormat="1"/>
+    <w:lsdException w:name="Intense Reference" w:semiHidden="0" w:uiPriority="32" w:unhideWhenUsed="0" w:qFormat="1"/>
+    <w:lsdException w:name="Book Title" w:semiHidden="0" w:uiPriority="33" w:unhideWhenUsed="0" w:qFormat="1"/>
+    <w:lsdException w:name="Bibliography" w:uiPriority="37"/>
+    <w:lsdException w:name="TOC Heading" w:uiPriority="39" w:qFormat="1"/>
+  </w:latentStyles>
+  <w:style w:type="paragraph" w:default="1" w:styleId="Normal">
+    <w:name w:val="Normal"/>
+    <w:qFormat/>
+  </w:style>
+  <w:style w:type="character" w:default="1" w:styleId="DefaultParagraphFont">
+    <w:name w:val="Default Paragraph Font"/>
+    <w:uiPriority w:val="1"/>
+    <w:semiHidden/>
+    <w:unhideWhenUsed/>
+  </w:style>
+  <w:style w:type="table" w:default="1" w:styleId="TableNormal">
+    <w:name w:val="Normal Table"/>
+    <w:uiPriority w:val="99"/>
+    <w:semiHidden/>
+    <w:unhideWhenUsed/>
+    <w:tblPr>
+      <w:tblInd w:w="0" w:type="dxa"/>
+      <w:tblCellMar>
+        <w:top w:w="0" w:type="dxa"/>
+        <w:left w:w="108" w:type="dxa"/>
+        <w:bottom w:w="0" w:type="dxa"/>
+        <w:right w:w="108" w:type="dxa"/>
+      </w:tblCellMar>
+    </w:tblPr>
+  </w:style>
+  <w:style w:type="numbering" w:default="1" w:styleId="NoList">
+    <w:name w:val="No List"/>
+    <w:uiPriority w:val="99"/>
+    <w:semiHidden/>
+    <w:unhideWhenUsed/>
+  </w:style>
+  <w:style w:type="paragraph" w:styleId="ListParagraph">
+    <w:name w:val="List Paragraph"/>
+    <w:basedOn w:val="Normal"/>
+    <w:uiPriority w:val="34"/>
+    <w:qFormat/>
+    <w:rsid w:val="004B765D"/>
+    <w:pPr>
+      <w:ind w:left="720"/>
+      <w:contextualSpacing/>
+    </w:pPr>
+  </w:style>
+  <w:style w:type="paragraph" w:styleId="Header">
+    <w:name w:val="header"/>
+    <w:basedOn w:val="Normal"/>
+    <w:link w:val="HeaderChar"/>
+    <w:uiPriority w:val="99"/>
+    <w:unhideWhenUsed/>
+    <w:rsid w:val="00077CA4"/>
+    <w:pPr>
+      <w:tabs>
+        <w:tab w:val="center" w:pos="4680"/>
+        <w:tab w:val="right" w:pos="9360"/>
+      </w:tabs>
+      <w:spacing w:after="0" w:line="240" w:lineRule="auto"/>
+    </w:pPr>
+  </w:style>
+  <w:style w:type="character" w:customStyle="1" w:styleId="HeaderChar">
+    <w:name w:val="Header Char"/>
+    <w:basedOn w:val="DefaultParagraphFont"/>
+    <w:link w:val="Header"/>
+    <w:uiPriority w:val="99"/>
+    <w:rsid w:val="00077CA4"/>
+  </w:style>
+  <w:style w:type="paragraph" w:styleId="Footer">
+    <w:name w:val="footer"/>
+    <w:basedOn w:val="Normal"/>
+    <w:link w:val="FooterChar"/>
+    <w:uiPriority w:val="99"/>
+    <w:unhideWhenUsed/>
+    <w:rsid w:val="00077CA4"/>
+    <w:pPr>
+      <w:tabs>
+        <w:tab w:val="center" w:pos="4680"/>
+        <w:tab w:val="right" w:pos="9360"/>
+      </w:tabs>
+      <w:spacing w:after="0" w:line="240" w:lineRule="auto"/>
+    </w:pPr>
+  </w:style>
+  <w:style w:type="character" w:customStyle="1" w:styleId="FooterChar">
+    <w:name w:val="Footer Char"/>
+    <w:basedOn w:val="DefaultParagraphFont"/>
+    <w:link w:val="Footer"/>
+    <w:uiPriority w:val="99"/>
+    <w:rsid w:val="00077CA4"/>
+  </w:style>
+  <w:style w:type="character" w:customStyle="1" w:styleId="apple-converted-space">
+    <w:name w:val="apple-converted-space"/>
+    <w:basedOn w:val="DefaultParagraphFont"/>
+    <w:rsid w:val="000F687A"/>
+  </w:style>
+  <w:style w:type="character" w:styleId="Emphasis">
+    <w:name w:val="Emphasis"/>
+    <w:basedOn w:val="DefaultParagraphFont"/>
+    <w:uiPriority w:val="20"/>
+    <w:qFormat/>
+    <w:rsid w:val="000F687A"/>
+    <w:rPr>
+      <w:i/>
+      <w:iCs/>
+    </w:rPr>
+  </w:style>
+  <w:style w:type="paragraph" w:styleId="BalloonText">
+    <w:name w:val="Balloon Text"/>
+    <w:basedOn w:val="Normal"/>
+    <w:link w:val="BalloonTextChar"/>
+    <w:uiPriority w:val="99"/>
+    <w:semiHidden/>
+    <w:unhideWhenUsed/>
+    <w:rsid w:val="005859E6"/>
+    <w:pPr>
+      <w:spacing w:after="0" w:line="240" w:lineRule="auto"/>
+    </w:pPr>
+    <w:rPr>
+      <w:rFonts w:ascii="Tahoma" w:hAnsi="Tahoma" w:cs="Tahoma"/>
+      <w:sz w:val="16"/>
+      <w:szCs w:val="16"/>
+    </w:rPr>
+  </w:style>
+  <w:style w:type="character" w:customStyle="1" w:styleId="BalloonTextChar">
+    <w:name w:val="Balloon Text Char"/>
+    <w:basedOn w:val="DefaultParagraphFont"/>
+    <w:link w:val="BalloonText"/>
+    <w:uiPriority w:val="99"/>
+    <w:semiHidden/>
+    <w:rsid w:val="005859E6"/>
+    <w:rPr>
+      <w:rFonts w:ascii="Tahoma" w:hAnsi="Tahoma" w:cs="Tahoma"/>
+      <w:sz w:val="16"/>
+      <w:szCs w:val="16"/>
+    </w:rPr>
   </w:style>
 </w:styles>
 </file>
@@ -2278,7 +2950,7 @@
   <a:extraClrSchemeLst/>
   <a:extLst>
     <a:ext uri="{05A4C25C-085E-4340-85A3-A5531E510DB2}">
-      <thm15:themeFamily xmlns:thm15="http://schemas.microsoft.com/office/thememl/2012/main" name="Office Theme" id="{62F939B6-93AF-4DB8-9C6B-D6C7DFDC589F}" vid="{4A3C46E8-61CC-4603-A589-7422A47A8E4A}"/>
+      <thm15:themeFamily xmlns:thm15="http://schemas.microsoft.com/office/thememl/2012/main" xmlns="" name="Office Theme" id="{62F939B6-93AF-4DB8-9C6B-D6C7DFDC589F}" vid="{4A3C46E8-61CC-4603-A589-7422A47A8E4A}"/>
     </a:ext>
   </a:extLst>
 </a:theme>

</xml_diff>